<commit_message>
Explicacion y analisis en word -1-
</commit_message>
<xml_diff>
--- a/2.1_ACT3.docx
+++ b/2.1_ACT3.docx
@@ -98,10 +98,11 @@
       </w:pPr>
       <w:r>
         <w:rPr>
+          <w:noProof/>
           <w:lang w:val="ca-ES"/>
         </w:rPr>
         <w:drawing>
-          <wp:anchor distT="0" distB="0" distL="114300" distR="114300" simplePos="0" relativeHeight="251660288" behindDoc="0" locked="0" layoutInCell="1" allowOverlap="1" wp14:anchorId="06A44409" wp14:editId="72BE7604">
+          <wp:anchor distT="0" distB="0" distL="114300" distR="114300" simplePos="0" relativeHeight="251660288" behindDoc="0" locked="0" layoutInCell="1" allowOverlap="1" wp14:anchorId="06A44409" wp14:editId="436C9775">
             <wp:simplePos x="0" y="0"/>
             <wp:positionH relativeFrom="column">
               <wp:posOffset>-1080135</wp:posOffset>
@@ -158,6 +159,7 @@
       </w:r>
       <w:r>
         <w:rPr>
+          <w:noProof/>
           <w:lang w:val="ca-ES"/>
         </w:rPr>
         <w:drawing>
@@ -548,6 +550,101 @@
         </w:rPr>
         <w:tab/>
         <w:t>Considerin usar un perfilador per a identificar colls d'ampolla.</w:t>
+      </w:r>
+    </w:p>
+    <w:p>
+      <w:pPr>
+        <w:spacing w:after="425" w:line="250" w:lineRule="auto"/>
+        <w:ind w:left="1065" w:firstLine="0"/>
+        <w:rPr>
+          <w:rFonts w:ascii="Calibri" w:eastAsia="Calibri" w:hAnsi="Calibri" w:cs="Calibri"/>
+          <w:sz w:val="24"/>
+          <w:lang w:val="ca-ES"/>
+        </w:rPr>
+      </w:pPr>
+    </w:p>
+    <w:p>
+      <w:pPr>
+        <w:spacing w:after="425" w:line="250" w:lineRule="auto"/>
+        <w:rPr>
+          <w:rFonts w:ascii="Calibri" w:eastAsia="Calibri" w:hAnsi="Calibri" w:cs="Calibri"/>
+          <w:color w:val="00B0F0"/>
+          <w:sz w:val="24"/>
+        </w:rPr>
+      </w:pPr>
+      <w:r>
+        <w:rPr>
+          <w:rFonts w:ascii="Calibri" w:eastAsia="Calibri" w:hAnsi="Calibri" w:cs="Calibri"/>
+          <w:color w:val="00B0F0"/>
+          <w:sz w:val="24"/>
+        </w:rPr>
+        <w:t>Lo primero que encontramos es que las variables están escritas en diferentes idiomas así que el primer paso va a ser cambiar el nombre de las variables para dejar todo el código en inglés, menos el texto que aparecerá por pantalla. Después de eso hacemos un comité para dejarlo todo preparado y poder empezar con la refactorizaci</w:t>
+      </w:r>
+      <w:r>
+        <w:rPr>
+          <w:rFonts w:ascii="Calibri" w:eastAsia="Calibri" w:hAnsi="Calibri" w:cs="Calibri"/>
+          <w:color w:val="00B0F0"/>
+          <w:sz w:val="24"/>
+        </w:rPr>
+        <w:t>ó</w:t>
+      </w:r>
+      <w:r>
+        <w:rPr>
+          <w:rFonts w:ascii="Calibri" w:eastAsia="Calibri" w:hAnsi="Calibri" w:cs="Calibri"/>
+          <w:color w:val="00B0F0"/>
+          <w:sz w:val="24"/>
+        </w:rPr>
+        <w:t xml:space="preserve">n de código. </w:t>
+      </w:r>
+    </w:p>
+    <w:p>
+      <w:pPr>
+        <w:spacing w:after="425" w:line="250" w:lineRule="auto"/>
+        <w:rPr>
+          <w:rFonts w:ascii="Calibri" w:eastAsia="Calibri" w:hAnsi="Calibri" w:cs="Calibri"/>
+          <w:color w:val="00B0F0"/>
+          <w:sz w:val="24"/>
+        </w:rPr>
+      </w:pPr>
+      <w:r>
+        <w:rPr>
+          <w:rFonts w:ascii="Calibri" w:eastAsia="Calibri" w:hAnsi="Calibri" w:cs="Calibri"/>
+          <w:color w:val="00B0F0"/>
+          <w:sz w:val="24"/>
+        </w:rPr>
+        <w:t xml:space="preserve">En este punto, lo más importante es analizar y entender el código, para mí fue bastante complicado, así que </w:t>
+      </w:r>
+      <w:r>
+        <w:rPr>
+          <w:rFonts w:ascii="Calibri" w:eastAsia="Calibri" w:hAnsi="Calibri" w:cs="Calibri"/>
+          <w:color w:val="00B0F0"/>
+          <w:sz w:val="24"/>
+        </w:rPr>
+        <w:t>necesité</w:t>
+      </w:r>
+      <w:r>
+        <w:rPr>
+          <w:rFonts w:ascii="Calibri" w:eastAsia="Calibri" w:hAnsi="Calibri" w:cs="Calibri"/>
+          <w:color w:val="00B0F0"/>
+          <w:sz w:val="24"/>
+        </w:rPr>
+        <w:t xml:space="preserve"> ayuda para entender ciertas funciones y ciertas partes del código, pero un rato después entendí que hacía cada función y entendí </w:t>
+      </w:r>
+      <w:r>
+        <w:rPr>
+          <w:rFonts w:ascii="Calibri" w:eastAsia="Calibri" w:hAnsi="Calibri" w:cs="Calibri"/>
+          <w:color w:val="00B0F0"/>
+          <w:sz w:val="24"/>
+        </w:rPr>
+        <w:t>cuáles</w:t>
+      </w:r>
+      <w:r>
+        <w:rPr>
+          <w:rFonts w:ascii="Calibri" w:eastAsia="Calibri" w:hAnsi="Calibri" w:cs="Calibri"/>
+          <w:color w:val="00B0F0"/>
+          <w:sz w:val="24"/>
+        </w:rPr>
+        <w:t xml:space="preserve"> eran las cosas que tenía que cambiar. Una de las cosas que me llamó la atención fue encontrar una función que solo hiciera un printf, ya que parar el código únicamente para escribir algo no me parecía lo más óptimo. Aparte una vez jugué un rato, vi que la sumas no se hacían bien así que eso es otro punto que tenía que refactorizar. Otra de las cosas que observé fue que los If no seguían el estándar al que estaba acostumbrado así que pensé el estandarizarlo, ya que no sería un gran cambio nivel optimización. Otra de las cosas que hice únicamente para mejorar como se veía lo que se muestra por pantalla fue añadir guiones a modo de línea para separar cada apartado cada vez que se hacía una pregunta.</w:t>
       </w:r>
     </w:p>
     <w:sectPr>

</xml_diff>

<commit_message>
correccion en la suma de cartas
</commit_message>
<xml_diff>
--- a/2.1_ACT3.docx
+++ b/2.1_ACT3.docx
@@ -2,10 +2,493 @@
 <file path=word/document.xml><?xml version="1.0" encoding="utf-8"?>
 <w:document xmlns:wpc="http://schemas.microsoft.com/office/word/2010/wordprocessingCanvas" xmlns:cx="http://schemas.microsoft.com/office/drawing/2014/chartex" xmlns:cx1="http://schemas.microsoft.com/office/drawing/2015/9/8/chartex" xmlns:cx2="http://schemas.microsoft.com/office/drawing/2015/10/21/chartex" xmlns:cx3="http://schemas.microsoft.com/office/drawing/2016/5/9/chartex" xmlns:cx4="http://schemas.microsoft.com/office/drawing/2016/5/10/chartex" xmlns:cx5="http://schemas.microsoft.com/office/drawing/2016/5/11/chartex" xmlns:cx6="http://schemas.microsoft.com/office/drawing/2016/5/12/chartex" xmlns:cx7="http://schemas.microsoft.com/office/drawing/2016/5/13/chartex" xmlns:cx8="http://schemas.microsoft.com/office/drawing/2016/5/14/chartex" xmlns:mc="http://schemas.openxmlformats.org/markup-compatibility/2006" xmlns:aink="http://schemas.microsoft.com/office/drawing/2016/ink" xmlns:am3d="http://schemas.microsoft.com/office/drawing/2017/model3d" xmlns:o="urn:schemas-microsoft-com:office:office" xmlns:oel="http://schemas.microsoft.com/office/2019/extlst" xmlns:r="http://schemas.openxmlformats.org/officeDocument/2006/relationships" xmlns:m="http://schemas.openxmlformats.org/officeDocument/2006/math" xmlns:v="urn:schemas-microsoft-com:vml" xmlns:wp14="http://schemas.microsoft.com/office/word/2010/wordprocessingDrawing" xmlns:wp="http://schemas.openxmlformats.org/drawingml/2006/wordprocessingDrawing" xmlns:w10="urn:schemas-microsoft-com:office:word" xmlns:w="http://schemas.openxmlformats.org/wordprocessingml/2006/main" xmlns:w14="http://schemas.microsoft.com/office/word/2010/wordml" xmlns:w15="http://schemas.microsoft.com/office/word/2012/wordml" xmlns:w16cex="http://schemas.microsoft.com/office/word/2018/wordml/cex" xmlns:w16cid="http://schemas.microsoft.com/office/word/2016/wordml/cid" xmlns:w16="http://schemas.microsoft.com/office/word/2018/wordml" xmlns:w16sdtdh="http://schemas.microsoft.com/office/word/2020/wordml/sdtdatahash" xmlns:w16se="http://schemas.microsoft.com/office/word/2015/wordml/symex" xmlns:wpg="http://schemas.microsoft.com/office/word/2010/wordprocessingGroup" xmlns:wpi="http://schemas.microsoft.com/office/word/2010/wordprocessingInk" xmlns:wne="http://schemas.microsoft.com/office/word/2006/wordml" xmlns:wps="http://schemas.microsoft.com/office/word/2010/wordprocessingShape" mc:Ignorable="w14 w15 w16se w16cid w16 w16cex w16sdtdh wp14">
   <w:body>
+    <w:sdt>
+      <w:sdtPr>
+        <w:rPr>
+          <w:color w:val="4472C4" w:themeColor="accent1"/>
+        </w:rPr>
+        <w:id w:val="-819423602"/>
+        <w:docPartObj>
+          <w:docPartGallery w:val="Cover Pages"/>
+          <w:docPartUnique/>
+        </w:docPartObj>
+      </w:sdtPr>
+      <w:sdtEndPr>
+        <w:rPr>
+          <w:rFonts w:ascii="Arial" w:eastAsia="Arial" w:hAnsi="Arial" w:cs="Arial"/>
+          <w:color w:val="B3B3B3"/>
+          <w:kern w:val="2"/>
+          <w:sz w:val="18"/>
+          <w:lang w:val="ca-ES"/>
+          <w14:ligatures w14:val="standardContextual"/>
+        </w:rPr>
+      </w:sdtEndPr>
+      <w:sdtContent>
+        <w:p>
+          <w:pPr>
+            <w:pStyle w:val="Sinespaciado"/>
+            <w:spacing w:before="1540" w:after="240"/>
+            <w:jc w:val="center"/>
+            <w:rPr>
+              <w:color w:val="4472C4" w:themeColor="accent1"/>
+            </w:rPr>
+          </w:pPr>
+          <w:r>
+            <w:rPr>
+              <w:noProof/>
+              <w:color w:val="4472C4" w:themeColor="accent1"/>
+            </w:rPr>
+            <w:drawing>
+              <wp:inline distT="0" distB="0" distL="0" distR="0" wp14:anchorId="0BA80C38" wp14:editId="48E9759E">
+                <wp:extent cx="1417320" cy="750898"/>
+                <wp:effectExtent l="0" t="0" r="0" b="0"/>
+                <wp:docPr id="143" name="Imagen 43"/>
+                <wp:cNvGraphicFramePr>
+                  <a:graphicFrameLocks xmlns:a="http://schemas.openxmlformats.org/drawingml/2006/main" noChangeAspect="1"/>
+                </wp:cNvGraphicFramePr>
+                <a:graphic xmlns:a="http://schemas.openxmlformats.org/drawingml/2006/main">
+                  <a:graphicData uri="http://schemas.openxmlformats.org/drawingml/2006/picture">
+                    <pic:pic xmlns:pic="http://schemas.openxmlformats.org/drawingml/2006/picture">
+                      <pic:nvPicPr>
+                        <pic:cNvPr id="3" name="t55.png"/>
+                        <pic:cNvPicPr/>
+                      </pic:nvPicPr>
+                      <pic:blipFill>
+                        <a:blip r:embed="rId8" cstate="print">
+                          <a:duotone>
+                            <a:schemeClr val="accent1">
+                              <a:shade val="45000"/>
+                              <a:satMod val="135000"/>
+                            </a:schemeClr>
+                            <a:prstClr val="white"/>
+                          </a:duotone>
+                          <a:extLst>
+                            <a:ext uri="{28A0092B-C50C-407E-A947-70E740481C1C}">
+                              <a14:useLocalDpi xmlns:a14="http://schemas.microsoft.com/office/drawing/2010/main" val="0"/>
+                            </a:ext>
+                          </a:extLst>
+                        </a:blip>
+                        <a:stretch>
+                          <a:fillRect/>
+                        </a:stretch>
+                      </pic:blipFill>
+                      <pic:spPr>
+                        <a:xfrm>
+                          <a:off x="0" y="0"/>
+                          <a:ext cx="1417320" cy="750898"/>
+                        </a:xfrm>
+                        <a:prstGeom prst="rect">
+                          <a:avLst/>
+                        </a:prstGeom>
+                        <a:noFill/>
+                        <a:ln>
+                          <a:noFill/>
+                        </a:ln>
+                      </pic:spPr>
+                    </pic:pic>
+                  </a:graphicData>
+                </a:graphic>
+              </wp:inline>
+            </w:drawing>
+          </w:r>
+        </w:p>
+        <w:sdt>
+          <w:sdtPr>
+            <w:rPr>
+              <w:rFonts w:asciiTheme="majorHAnsi" w:eastAsiaTheme="majorEastAsia" w:hAnsiTheme="majorHAnsi" w:cstheme="majorBidi"/>
+              <w:caps/>
+              <w:color w:val="4472C4" w:themeColor="accent1"/>
+              <w:sz w:val="72"/>
+              <w:szCs w:val="72"/>
+            </w:rPr>
+            <w:alias w:val="Título"/>
+            <w:tag w:val=""/>
+            <w:id w:val="1735040861"/>
+            <w:placeholder>
+              <w:docPart w:val="66B3638DB8504874B6D9BE976B617880"/>
+            </w:placeholder>
+            <w:dataBinding w:prefixMappings="xmlns:ns0='http://purl.org/dc/elements/1.1/' xmlns:ns1='http://schemas.openxmlformats.org/package/2006/metadata/core-properties' " w:xpath="/ns1:coreProperties[1]/ns0:title[1]" w:storeItemID="{6C3C8BC8-F283-45AE-878A-BAB7291924A1}"/>
+            <w:text/>
+          </w:sdtPr>
+          <w:sdtEndPr>
+            <w:rPr>
+              <w:sz w:val="80"/>
+              <w:szCs w:val="80"/>
+            </w:rPr>
+          </w:sdtEndPr>
+          <w:sdtContent>
+            <w:p>
+              <w:pPr>
+                <w:pStyle w:val="Sinespaciado"/>
+                <w:pBdr>
+                  <w:top w:val="single" w:sz="6" w:space="6" w:color="4472C4" w:themeColor="accent1"/>
+                  <w:bottom w:val="single" w:sz="6" w:space="6" w:color="4472C4" w:themeColor="accent1"/>
+                </w:pBdr>
+                <w:spacing w:after="240"/>
+                <w:jc w:val="center"/>
+                <w:rPr>
+                  <w:rFonts w:asciiTheme="majorHAnsi" w:eastAsiaTheme="majorEastAsia" w:hAnsiTheme="majorHAnsi" w:cstheme="majorBidi"/>
+                  <w:caps/>
+                  <w:color w:val="4472C4" w:themeColor="accent1"/>
+                  <w:sz w:val="80"/>
+                  <w:szCs w:val="80"/>
+                </w:rPr>
+              </w:pPr>
+              <w:r>
+                <w:rPr>
+                  <w:rFonts w:asciiTheme="majorHAnsi" w:eastAsiaTheme="majorEastAsia" w:hAnsiTheme="majorHAnsi" w:cstheme="majorBidi"/>
+                  <w:caps/>
+                  <w:color w:val="4472C4" w:themeColor="accent1"/>
+                  <w:sz w:val="72"/>
+                  <w:szCs w:val="72"/>
+                </w:rPr>
+                <w:t>2.1_ACT3.docx</w:t>
+              </w:r>
+            </w:p>
+          </w:sdtContent>
+        </w:sdt>
+        <w:p>
+          <w:pPr>
+            <w:pStyle w:val="Sinespaciado"/>
+            <w:spacing w:before="480"/>
+            <w:jc w:val="center"/>
+            <w:rPr>
+              <w:color w:val="4472C4" w:themeColor="accent1"/>
+            </w:rPr>
+          </w:pPr>
+          <w:r>
+            <w:rPr>
+              <w:noProof/>
+              <w:color w:val="4472C4" w:themeColor="accent1"/>
+            </w:rPr>
+            <mc:AlternateContent>
+              <mc:Choice Requires="wps">
+                <w:drawing>
+                  <wp:anchor distT="0" distB="0" distL="114300" distR="114300" simplePos="0" relativeHeight="251663360" behindDoc="0" locked="0" layoutInCell="1" allowOverlap="1" wp14:anchorId="3F520DDC" wp14:editId="49EA7422">
+                    <wp:simplePos x="0" y="0"/>
+                    <wp:positionH relativeFrom="margin">
+                      <wp:align>center</wp:align>
+                    </wp:positionH>
+                    <mc:AlternateContent>
+                      <mc:Choice Requires="wp14">
+                        <wp:positionV relativeFrom="page">
+                          <wp14:pctPosVOffset>85000</wp14:pctPosVOffset>
+                        </wp:positionV>
+                      </mc:Choice>
+                      <mc:Fallback>
+                        <wp:positionV relativeFrom="page">
+                          <wp:posOffset>8549640</wp:posOffset>
+                        </wp:positionV>
+                      </mc:Fallback>
+                    </mc:AlternateContent>
+                    <wp:extent cx="6553200" cy="557784"/>
+                    <wp:effectExtent l="0" t="0" r="0" b="12700"/>
+                    <wp:wrapNone/>
+                    <wp:docPr id="142" name="Cuadro de texto 44"/>
+                    <wp:cNvGraphicFramePr/>
+                    <a:graphic xmlns:a="http://schemas.openxmlformats.org/drawingml/2006/main">
+                      <a:graphicData uri="http://schemas.microsoft.com/office/word/2010/wordprocessingShape">
+                        <wps:wsp>
+                          <wps:cNvSpPr txBox="1"/>
+                          <wps:spPr>
+                            <a:xfrm>
+                              <a:off x="0" y="0"/>
+                              <a:ext cx="6553200" cy="557784"/>
+                            </a:xfrm>
+                            <a:prstGeom prst="rect">
+                              <a:avLst/>
+                            </a:prstGeom>
+                            <a:noFill/>
+                            <a:ln w="6350">
+                              <a:noFill/>
+                            </a:ln>
+                            <a:effectLst/>
+                          </wps:spPr>
+                          <wps:style>
+                            <a:lnRef idx="0">
+                              <a:schemeClr val="accent1"/>
+                            </a:lnRef>
+                            <a:fillRef idx="0">
+                              <a:schemeClr val="accent1"/>
+                            </a:fillRef>
+                            <a:effectRef idx="0">
+                              <a:schemeClr val="accent1"/>
+                            </a:effectRef>
+                            <a:fontRef idx="minor">
+                              <a:schemeClr val="dk1"/>
+                            </a:fontRef>
+                          </wps:style>
+                          <wps:txbx>
+                            <w:txbxContent>
+                              <w:sdt>
+                                <w:sdtPr>
+                                  <w:rPr>
+                                    <w:caps/>
+                                    <w:color w:val="4472C4" w:themeColor="accent1"/>
+                                    <w:sz w:val="28"/>
+                                    <w:szCs w:val="28"/>
+                                  </w:rPr>
+                                  <w:alias w:val="Fecha"/>
+                                  <w:tag w:val=""/>
+                                  <w:id w:val="197127006"/>
+                                  <w:dataBinding w:prefixMappings="xmlns:ns0='http://schemas.microsoft.com/office/2006/coverPageProps' " w:xpath="/ns0:CoverPageProperties[1]/ns0:PublishDate[1]" w:storeItemID="{55AF091B-3C7A-41E3-B477-F2FDAA23CFDA}"/>
+                                  <w:date w:fullDate="2024-01-21T00:00:00Z">
+                                    <w:dateFormat w:val="d 'de' MMMM 'de' yyyy"/>
+                                    <w:lid w:val="es-ES"/>
+                                    <w:storeMappedDataAs w:val="dateTime"/>
+                                    <w:calendar w:val="gregorian"/>
+                                  </w:date>
+                                </w:sdtPr>
+                                <w:sdtContent>
+                                  <w:p>
+                                    <w:pPr>
+                                      <w:pStyle w:val="Sinespaciado"/>
+                                      <w:spacing w:after="40"/>
+                                      <w:jc w:val="center"/>
+                                      <w:rPr>
+                                        <w:caps/>
+                                        <w:color w:val="4472C4" w:themeColor="accent1"/>
+                                        <w:sz w:val="28"/>
+                                        <w:szCs w:val="28"/>
+                                      </w:rPr>
+                                    </w:pPr>
+                                    <w:r>
+                                      <w:rPr>
+                                        <w:caps/>
+                                        <w:color w:val="4472C4" w:themeColor="accent1"/>
+                                        <w:sz w:val="28"/>
+                                        <w:szCs w:val="28"/>
+                                      </w:rPr>
+                                      <w:t>21 de enero de 2024</w:t>
+                                    </w:r>
+                                  </w:p>
+                                </w:sdtContent>
+                              </w:sdt>
+                              <w:p>
+                                <w:pPr>
+                                  <w:pStyle w:val="Sinespaciado"/>
+                                  <w:jc w:val="center"/>
+                                  <w:rPr>
+                                    <w:color w:val="4472C4" w:themeColor="accent1"/>
+                                  </w:rPr>
+                                </w:pPr>
+                                <w:sdt>
+                                  <w:sdtPr>
+                                    <w:rPr>
+                                      <w:caps/>
+                                      <w:color w:val="4472C4" w:themeColor="accent1"/>
+                                    </w:rPr>
+                                    <w:alias w:val="Compañía"/>
+                                    <w:tag w:val=""/>
+                                    <w:id w:val="1390145197"/>
+                                    <w:dataBinding w:prefixMappings="xmlns:ns0='http://schemas.openxmlformats.org/officeDocument/2006/extended-properties' " w:xpath="/ns0:Properties[1]/ns0:Company[1]" w:storeItemID="{6668398D-A668-4E3E-A5EB-62B293D839F1}"/>
+                                    <w:text/>
+                                  </w:sdtPr>
+                                  <w:sdtContent>
+                                    <w:r>
+                                      <w:rPr>
+                                        <w:caps/>
+                                        <w:color w:val="4472C4" w:themeColor="accent1"/>
+                                      </w:rPr>
+                                      <w:t>pol navas</w:t>
+                                    </w:r>
+                                  </w:sdtContent>
+                                </w:sdt>
+                              </w:p>
+                            </w:txbxContent>
+                          </wps:txbx>
+                          <wps:bodyPr rot="0" spcFirstLastPara="0" vertOverflow="overflow" horzOverflow="overflow" vert="horz" wrap="square" lIns="0" tIns="0" rIns="0" bIns="0" numCol="1" spcCol="0" rtlCol="0" fromWordArt="0" anchor="b" anchorCtr="0" forceAA="0" compatLnSpc="1">
+                            <a:prstTxWarp prst="textNoShape">
+                              <a:avLst/>
+                            </a:prstTxWarp>
+                            <a:spAutoFit/>
+                          </wps:bodyPr>
+                        </wps:wsp>
+                      </a:graphicData>
+                    </a:graphic>
+                    <wp14:sizeRelH relativeFrom="margin">
+                      <wp14:pctWidth>100000</wp14:pctWidth>
+                    </wp14:sizeRelH>
+                    <wp14:sizeRelV relativeFrom="margin">
+                      <wp14:pctHeight>0</wp14:pctHeight>
+                    </wp14:sizeRelV>
+                  </wp:anchor>
+                </w:drawing>
+              </mc:Choice>
+              <mc:Fallback>
+                <w:pict>
+                  <v:shapetype w14:anchorId="3F520DDC" id="_x0000_t202" coordsize="21600,21600" o:spt="202" path="m,l,21600r21600,l21600,xe">
+                    <v:stroke joinstyle="miter"/>
+                    <v:path gradientshapeok="t" o:connecttype="rect"/>
+                  </v:shapetype>
+                  <v:shape id="Cuadro de texto 44" o:spid="_x0000_s1026" type="#_x0000_t202" style="position:absolute;left:0;text-align:left;margin-left:0;margin-top:0;width:516pt;height:43.9pt;z-index:251663360;visibility:visible;mso-wrap-style:square;mso-width-percent:1000;mso-height-percent:0;mso-top-percent:850;mso-wrap-distance-left:9pt;mso-wrap-distance-top:0;mso-wrap-distance-right:9pt;mso-wrap-distance-bottom:0;mso-position-horizontal:center;mso-position-horizontal-relative:margin;mso-position-vertical-relative:page;mso-width-percent:1000;mso-height-percent:0;mso-top-percent:850;mso-width-relative:margin;mso-height-relative:margin;v-text-anchor:bottom" o:gfxdata="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" filled="f" stroked="f" strokeweight=".5pt">
+                    <v:textbox style="mso-fit-shape-to-text:t" inset="0,0,0,0">
+                      <w:txbxContent>
+                        <w:sdt>
+                          <w:sdtPr>
+                            <w:rPr>
+                              <w:caps/>
+                              <w:color w:val="4472C4" w:themeColor="accent1"/>
+                              <w:sz w:val="28"/>
+                              <w:szCs w:val="28"/>
+                            </w:rPr>
+                            <w:alias w:val="Fecha"/>
+                            <w:tag w:val=""/>
+                            <w:id w:val="197127006"/>
+                            <w:dataBinding w:prefixMappings="xmlns:ns0='http://schemas.microsoft.com/office/2006/coverPageProps' " w:xpath="/ns0:CoverPageProperties[1]/ns0:PublishDate[1]" w:storeItemID="{55AF091B-3C7A-41E3-B477-F2FDAA23CFDA}"/>
+                            <w:date w:fullDate="2024-01-21T00:00:00Z">
+                              <w:dateFormat w:val="d 'de' MMMM 'de' yyyy"/>
+                              <w:lid w:val="es-ES"/>
+                              <w:storeMappedDataAs w:val="dateTime"/>
+                              <w:calendar w:val="gregorian"/>
+                            </w:date>
+                          </w:sdtPr>
+                          <w:sdtContent>
+                            <w:p>
+                              <w:pPr>
+                                <w:pStyle w:val="Sinespaciado"/>
+                                <w:spacing w:after="40"/>
+                                <w:jc w:val="center"/>
+                                <w:rPr>
+                                  <w:caps/>
+                                  <w:color w:val="4472C4" w:themeColor="accent1"/>
+                                  <w:sz w:val="28"/>
+                                  <w:szCs w:val="28"/>
+                                </w:rPr>
+                              </w:pPr>
+                              <w:r>
+                                <w:rPr>
+                                  <w:caps/>
+                                  <w:color w:val="4472C4" w:themeColor="accent1"/>
+                                  <w:sz w:val="28"/>
+                                  <w:szCs w:val="28"/>
+                                </w:rPr>
+                                <w:t>21 de enero de 2024</w:t>
+                              </w:r>
+                            </w:p>
+                          </w:sdtContent>
+                        </w:sdt>
+                        <w:p>
+                          <w:pPr>
+                            <w:pStyle w:val="Sinespaciado"/>
+                            <w:jc w:val="center"/>
+                            <w:rPr>
+                              <w:color w:val="4472C4" w:themeColor="accent1"/>
+                            </w:rPr>
+                          </w:pPr>
+                          <w:sdt>
+                            <w:sdtPr>
+                              <w:rPr>
+                                <w:caps/>
+                                <w:color w:val="4472C4" w:themeColor="accent1"/>
+                              </w:rPr>
+                              <w:alias w:val="Compañía"/>
+                              <w:tag w:val=""/>
+                              <w:id w:val="1390145197"/>
+                              <w:dataBinding w:prefixMappings="xmlns:ns0='http://schemas.openxmlformats.org/officeDocument/2006/extended-properties' " w:xpath="/ns0:Properties[1]/ns0:Company[1]" w:storeItemID="{6668398D-A668-4E3E-A5EB-62B293D839F1}"/>
+                              <w:text/>
+                            </w:sdtPr>
+                            <w:sdtContent>
+                              <w:r>
+                                <w:rPr>
+                                  <w:caps/>
+                                  <w:color w:val="4472C4" w:themeColor="accent1"/>
+                                </w:rPr>
+                                <w:t>pol navas</w:t>
+                              </w:r>
+                            </w:sdtContent>
+                          </w:sdt>
+                        </w:p>
+                      </w:txbxContent>
+                    </v:textbox>
+                    <w10:wrap anchorx="margin" anchory="page"/>
+                  </v:shape>
+                </w:pict>
+              </mc:Fallback>
+            </mc:AlternateContent>
+          </w:r>
+          <w:r>
+            <w:rPr>
+              <w:noProof/>
+              <w:color w:val="4472C4" w:themeColor="accent1"/>
+            </w:rPr>
+            <w:drawing>
+              <wp:inline distT="0" distB="0" distL="0" distR="0" wp14:anchorId="42761391" wp14:editId="46D98C00">
+                <wp:extent cx="758952" cy="478932"/>
+                <wp:effectExtent l="0" t="0" r="3175" b="0"/>
+                <wp:docPr id="144" name="Imagen 45"/>
+                <wp:cNvGraphicFramePr>
+                  <a:graphicFrameLocks xmlns:a="http://schemas.openxmlformats.org/drawingml/2006/main" noChangeAspect="1"/>
+                </wp:cNvGraphicFramePr>
+                <a:graphic xmlns:a="http://schemas.openxmlformats.org/drawingml/2006/main">
+                  <a:graphicData uri="http://schemas.openxmlformats.org/drawingml/2006/picture">
+                    <pic:pic xmlns:pic="http://schemas.openxmlformats.org/drawingml/2006/picture">
+                      <pic:nvPicPr>
+                        <pic:cNvPr id="9" name="roco bottom.png"/>
+                        <pic:cNvPicPr/>
+                      </pic:nvPicPr>
+                      <pic:blipFill>
+                        <a:blip r:embed="rId9" cstate="print">
+                          <a:duotone>
+                            <a:schemeClr val="accent1">
+                              <a:shade val="45000"/>
+                              <a:satMod val="135000"/>
+                            </a:schemeClr>
+                            <a:prstClr val="white"/>
+                          </a:duotone>
+                          <a:extLst>
+                            <a:ext uri="{28A0092B-C50C-407E-A947-70E740481C1C}">
+                              <a14:useLocalDpi xmlns:a14="http://schemas.microsoft.com/office/drawing/2010/main" val="0"/>
+                            </a:ext>
+                          </a:extLst>
+                        </a:blip>
+                        <a:stretch>
+                          <a:fillRect/>
+                        </a:stretch>
+                      </pic:blipFill>
+                      <pic:spPr>
+                        <a:xfrm>
+                          <a:off x="0" y="0"/>
+                          <a:ext cx="758952" cy="478932"/>
+                        </a:xfrm>
+                        <a:prstGeom prst="rect">
+                          <a:avLst/>
+                        </a:prstGeom>
+                      </pic:spPr>
+                    </pic:pic>
+                  </a:graphicData>
+                </a:graphic>
+              </wp:inline>
+            </w:drawing>
+          </w:r>
+        </w:p>
+        <w:p>
+          <w:pPr>
+            <w:spacing w:after="160" w:line="259" w:lineRule="auto"/>
+            <w:ind w:left="0" w:firstLine="0"/>
+            <w:rPr>
+              <w:rFonts w:ascii="Arial" w:eastAsia="Arial" w:hAnsi="Arial" w:cs="Arial"/>
+              <w:color w:val="B3B3B3"/>
+              <w:sz w:val="18"/>
+              <w:lang w:val="ca-ES"/>
+            </w:rPr>
+          </w:pPr>
+          <w:r>
+            <w:rPr>
+              <w:rFonts w:ascii="Arial" w:eastAsia="Arial" w:hAnsi="Arial" w:cs="Arial"/>
+              <w:color w:val="B3B3B3"/>
+              <w:sz w:val="18"/>
+              <w:lang w:val="ca-ES"/>
+            </w:rPr>
+            <w:br w:type="page"/>
+          </w:r>
+        </w:p>
+      </w:sdtContent>
+    </w:sdt>
     <w:p>
       <w:pPr>
         <w:spacing w:after="238"/>
-        <w:ind w:left="-5"/>
+        <w:ind w:left="0" w:firstLine="0"/>
         <w:rPr>
           <w:lang w:val="ca-ES"/>
         </w:rPr>
@@ -17,6 +500,7 @@
           <w:sz w:val="18"/>
           <w:lang w:val="ca-ES"/>
         </w:rPr>
+        <w:lastRenderedPageBreak/>
         <w:t>UF2 – Optimització de programari</w:t>
       </w:r>
     </w:p>
@@ -47,7 +531,7 @@
                     <pic:cNvPicPr/>
                   </pic:nvPicPr>
                   <pic:blipFill rotWithShape="1">
-                    <a:blip r:embed="rId7"/>
+                    <a:blip r:embed="rId10"/>
                     <a:srcRect b="16081"/>
                     <a:stretch/>
                   </pic:blipFill>
@@ -102,7 +586,7 @@
           <w:lang w:val="ca-ES"/>
         </w:rPr>
         <w:drawing>
-          <wp:anchor distT="0" distB="0" distL="114300" distR="114300" simplePos="0" relativeHeight="251660288" behindDoc="0" locked="0" layoutInCell="1" allowOverlap="1" wp14:anchorId="06A44409" wp14:editId="0B656E15">
+          <wp:anchor distT="0" distB="0" distL="114300" distR="114300" simplePos="0" relativeHeight="251660288" behindDoc="0" locked="0" layoutInCell="1" allowOverlap="1" wp14:anchorId="06A44409" wp14:editId="50F1E13F">
             <wp:simplePos x="0" y="0"/>
             <wp:positionH relativeFrom="column">
               <wp:posOffset>-1080135</wp:posOffset>
@@ -125,7 +609,7 @@
                     <pic:cNvPicPr/>
                   </pic:nvPicPr>
                   <pic:blipFill>
-                    <a:blip r:embed="rId8" cstate="print">
+                    <a:blip r:embed="rId11" cstate="print">
                       <a:extLst>
                         <a:ext uri="{28A0092B-C50C-407E-A947-70E740481C1C}">
                           <a14:useLocalDpi xmlns:a14="http://schemas.microsoft.com/office/drawing/2010/main" val="0"/>
@@ -186,7 +670,7 @@
                     <pic:cNvPicPr/>
                   </pic:nvPicPr>
                   <pic:blipFill>
-                    <a:blip r:embed="rId9">
+                    <a:blip r:embed="rId12">
                       <a:extLst>
                         <a:ext uri="{28A0092B-C50C-407E-A947-70E740481C1C}">
                           <a14:useLocalDpi xmlns:a14="http://schemas.microsoft.com/office/drawing/2010/main" val="0"/>
@@ -250,7 +734,7 @@
                     <pic:cNvPicPr/>
                   </pic:nvPicPr>
                   <pic:blipFill>
-                    <a:blip r:embed="rId10" cstate="print">
+                    <a:blip r:embed="rId13" cstate="print">
                       <a:extLst>
                         <a:ext uri="{28A0092B-C50C-407E-A947-70E740481C1C}">
                           <a14:useLocalDpi xmlns:a14="http://schemas.microsoft.com/office/drawing/2010/main" val="0"/>
@@ -579,7 +1063,23 @@
           <w:color w:val="00B0F0"/>
           <w:sz w:val="24"/>
         </w:rPr>
-        <w:t xml:space="preserve">Lo primero que encontramos es que las variables están escritas en diferentes idiomas así que el primer paso va a ser cambiar el nombre de las variables para dejar todo el código en inglés, menos el texto que aparecerá por pantalla. Después de eso hacemos un comité para dejarlo todo preparado y poder empezar con la refactorización de código. </w:t>
+        <w:t>Lo primero que encontramos es que las variables están escritas en diferentes idiomas así que el primer paso va a ser cambiar el nombre de las variables para dejar todo el código en inglés, menos el texto que aparecerá por pantalla. Después de eso hacemos un co</w:t>
+      </w:r>
+      <w:r>
+        <w:rPr>
+          <w:rFonts w:ascii="Calibri" w:eastAsia="Calibri" w:hAnsi="Calibri" w:cs="Calibri"/>
+          <w:color w:val="00B0F0"/>
+          <w:sz w:val="24"/>
+        </w:rPr>
+        <w:t xml:space="preserve">mmit </w:t>
+      </w:r>
+      <w:r>
+        <w:rPr>
+          <w:rFonts w:ascii="Calibri" w:eastAsia="Calibri" w:hAnsi="Calibri" w:cs="Calibri"/>
+          <w:color w:val="00B0F0"/>
+          <w:sz w:val="24"/>
+        </w:rPr>
+        <w:t xml:space="preserve">para dejarlo todo preparado y poder empezar con la refactorización de código. </w:t>
       </w:r>
     </w:p>
     <w:p>
@@ -614,7 +1114,23 @@
           <w:color w:val="00B0F0"/>
           <w:sz w:val="24"/>
         </w:rPr>
-        <w:t>para entender ciertas funciones y ciertas partes del código, pero un rato después entendí que hacía cada función y entendí cuáles eran las cosas que tenía que cambiar. Una de las cosas que me llamó la atención fue encontrar una función que solo hiciera un printf, ya que parar el código únicamente para escribir algo no me parecía lo más óptimo. Aparte una vez jugué un rato, vi que la sumas no se hacían bien así que eso es otro punto que tenía que refactorizar. Otra de las cosas que observé fue que los If no seguían el estándar al que estaba acostumbrado así que pensé el estandarizarlo, ya que no sería un gran cambio nivel optimización. Otra de las cosas que hice únicamente para mejorar como se veía lo que se muestra por pantalla fue añadir guiones a modo de línea para separar cada apartado cada vez que se hacía una pregunta.</w:t>
+        <w:t xml:space="preserve">para entender ciertas funciones y ciertas partes del código, pero un rato después entendí que hacía cada función y entendí cuáles eran las cosas que tenía que cambiar. Una de las cosas que me llamó la atención fue encontrar una función que solo hiciera un printf, ya que parar el código únicamente para escribir algo no me parecía lo más óptimo. Aparte una vez jugué un rato, vi que la sumas no se hacían bien así que eso es otro punto que tenía que refactorizar. Otra de las cosas que observé fue que los If no seguían el estándar al que estaba acostumbrado así que pensé el estandarizarlo, ya que no sería un gran cambio nivel optimización. Otra de las cosas que hice únicamente para mejorar como se veía lo que se muestra por pantalla fue añadir guiones a modo de línea para separar cada apartado cada vez que </w:t>
+      </w:r>
+      <w:r>
+        <w:rPr>
+          <w:rFonts w:ascii="Calibri" w:eastAsia="Calibri" w:hAnsi="Calibri" w:cs="Calibri"/>
+          <w:color w:val="00B0F0"/>
+          <w:sz w:val="24"/>
+        </w:rPr>
+        <w:t>se repartían cartas</w:t>
+      </w:r>
+      <w:r>
+        <w:rPr>
+          <w:rFonts w:ascii="Calibri" w:eastAsia="Calibri" w:hAnsi="Calibri" w:cs="Calibri"/>
+          <w:color w:val="00B0F0"/>
+          <w:sz w:val="24"/>
+        </w:rPr>
+        <w:t>.</w:t>
       </w:r>
     </w:p>
     <w:p>
@@ -674,7 +1190,23 @@
           <w:sz w:val="24"/>
         </w:rPr>
         <w:lastRenderedPageBreak/>
-        <w:t>entonces a la hora de compilar me da un error, así que dejaré el apunte teórico de que eso habría el cambiarlo de momento.</w:t>
+        <w:t>entonces a la hora de compilar me da un error, así que dejaré el apunte teórico de que eso habría el cambiarlo</w:t>
+      </w:r>
+      <w:r>
+        <w:rPr>
+          <w:rFonts w:ascii="Calibri" w:eastAsia="Calibri" w:hAnsi="Calibri" w:cs="Calibri"/>
+          <w:color w:val="00B0F0"/>
+          <w:sz w:val="24"/>
+        </w:rPr>
+        <w:t>,</w:t>
+      </w:r>
+      <w:r>
+        <w:rPr>
+          <w:rFonts w:ascii="Calibri" w:eastAsia="Calibri" w:hAnsi="Calibri" w:cs="Calibri"/>
+          <w:color w:val="00B0F0"/>
+          <w:sz w:val="24"/>
+        </w:rPr>
+        <w:t xml:space="preserve"> de momento.</w:t>
       </w:r>
     </w:p>
     <w:p>
@@ -693,7 +1225,23 @@
           <w:color w:val="00B0F0"/>
           <w:sz w:val="24"/>
         </w:rPr>
-        <w:t xml:space="preserve">Otra de las cosas que quería comentar también ha sido el hecho de comentar en cada función de qué se trata y cuál es su </w:t>
+        <w:t xml:space="preserve">Otra de las cosas que quería </w:t>
+      </w:r>
+      <w:r>
+        <w:rPr>
+          <w:rFonts w:ascii="Calibri" w:eastAsia="Calibri" w:hAnsi="Calibri" w:cs="Calibri"/>
+          <w:color w:val="00B0F0"/>
+          <w:sz w:val="24"/>
+        </w:rPr>
+        <w:t>llevar a cabo,</w:t>
+      </w:r>
+      <w:r>
+        <w:rPr>
+          <w:rFonts w:ascii="Calibri" w:eastAsia="Calibri" w:hAnsi="Calibri" w:cs="Calibri"/>
+          <w:color w:val="00B0F0"/>
+          <w:sz w:val="24"/>
+        </w:rPr>
+        <w:t xml:space="preserve"> ha sido el hecho de comentar en cada función de qué se trata y cuál es su </w:t>
       </w:r>
       <w:r>
         <w:rPr>
@@ -720,7 +1268,23 @@
           <w:color w:val="00B0F0"/>
           <w:sz w:val="24"/>
         </w:rPr>
-        <w:t>A la hora de hacer las sumas, se equivoca, he estado probando un buen rato, pero no he encontrado un patrón que se repita, lo encuentro aleatorio, y revisando el código no acabo de entender algunos puntos en concreto, he probado a refactorizarlo usando otros métodos, pero conservando la esencia de la función, cambiando parámetros y demás pero tampoco he conseguido arreglarlo</w:t>
+        <w:t>A la hora de hacer las sumas, se equivoca, he estado probando un buen rato, pero no he encontrado un patrón que se repita, lo encuentro aleatorio</w:t>
+      </w:r>
+      <w:r>
+        <w:rPr>
+          <w:rFonts w:ascii="Calibri" w:eastAsia="Calibri" w:hAnsi="Calibri" w:cs="Calibri"/>
+          <w:color w:val="00B0F0"/>
+          <w:sz w:val="24"/>
+        </w:rPr>
+        <w:t>. R</w:t>
+      </w:r>
+      <w:r>
+        <w:rPr>
+          <w:rFonts w:ascii="Calibri" w:eastAsia="Calibri" w:hAnsi="Calibri" w:cs="Calibri"/>
+          <w:color w:val="00B0F0"/>
+          <w:sz w:val="24"/>
+        </w:rPr>
+        <w:t>evisando el código no acabo de entender algunos puntos en concreto, he probado a refactorizarlo usando otros métodos, pero conservando la esencia de la función, cambiando parámetros y demás pero tampoco he conseguido arreglarlo</w:t>
       </w:r>
     </w:p>
     <w:p>
@@ -739,7 +1303,71 @@
           <w:color w:val="00B0F0"/>
           <w:sz w:val="24"/>
         </w:rPr>
-        <w:t>Hay mas detalles como los ‘if’ dentro de bucles, que deberían cambiarse, aunque no sé cómo hacerlo.</w:t>
+        <w:t xml:space="preserve">Otro punto que me gustaría desarrollar es que en varios puntos del código podemos encontrar que hay condiciones dentro de </w:t>
+      </w:r>
+      <w:r>
+        <w:rPr>
+          <w:rFonts w:ascii="Calibri" w:eastAsia="Calibri" w:hAnsi="Calibri" w:cs="Calibri"/>
+          <w:color w:val="00B0F0"/>
+          <w:sz w:val="24"/>
+        </w:rPr>
+        <w:t>bucles,</w:t>
+      </w:r>
+      <w:r>
+        <w:rPr>
+          <w:rFonts w:ascii="Calibri" w:eastAsia="Calibri" w:hAnsi="Calibri" w:cs="Calibri"/>
+          <w:color w:val="00B0F0"/>
+          <w:sz w:val="24"/>
+        </w:rPr>
+        <w:t xml:space="preserve"> por ejemplo: en la función InitializeDeck podemos encontrar un For con dos if dentro y en la función Ma</w:t>
+      </w:r>
+      <w:r>
+        <w:rPr>
+          <w:rFonts w:ascii="Calibri" w:eastAsia="Calibri" w:hAnsi="Calibri" w:cs="Calibri"/>
+          <w:color w:val="00B0F0"/>
+          <w:sz w:val="24"/>
+        </w:rPr>
+        <w:t>in</w:t>
+      </w:r>
+      <w:r>
+        <w:rPr>
+          <w:rFonts w:ascii="Calibri" w:eastAsia="Calibri" w:hAnsi="Calibri" w:cs="Calibri"/>
+          <w:color w:val="00B0F0"/>
+          <w:sz w:val="24"/>
+        </w:rPr>
+        <w:t xml:space="preserve"> también podemos encontrar un conjunto de condiciones dentro del While. Es un punto que deberíamos cambiar ya que como se explica</w:t>
+      </w:r>
+      <w:r>
+        <w:rPr>
+          <w:rFonts w:ascii="Calibri" w:eastAsia="Calibri" w:hAnsi="Calibri" w:cs="Calibri"/>
+          <w:color w:val="00B0F0"/>
+          <w:sz w:val="24"/>
+        </w:rPr>
+        <w:t>,</w:t>
+      </w:r>
+      <w:r>
+        <w:rPr>
+          <w:rFonts w:ascii="Calibri" w:eastAsia="Calibri" w:hAnsi="Calibri" w:cs="Calibri"/>
+          <w:color w:val="00B0F0"/>
+          <w:sz w:val="24"/>
+        </w:rPr>
+        <w:t xml:space="preserve"> hay varias maneras de no llamar a condiciones dentro de bucles para mejorar el código, por ejemplo: llamar a la condición antes de empezar, y si esa condición se cumple hacer un bucle, evitando</w:t>
+      </w:r>
+      <w:r>
+        <w:rPr>
+          <w:rFonts w:ascii="Calibri" w:eastAsia="Calibri" w:hAnsi="Calibri" w:cs="Calibri"/>
+          <w:color w:val="00B0F0"/>
+          <w:sz w:val="24"/>
+        </w:rPr>
+        <w:t xml:space="preserve"> ciertas </w:t>
+      </w:r>
+      <w:r>
+        <w:rPr>
+          <w:rFonts w:ascii="Calibri" w:eastAsia="Calibri" w:hAnsi="Calibri" w:cs="Calibri"/>
+          <w:color w:val="00B0F0"/>
+          <w:sz w:val="24"/>
+        </w:rPr>
+        <w:t>iteraciones del bucle.</w:t>
       </w:r>
     </w:p>
     <w:p>
@@ -758,48 +1386,153 @@
           <w:color w:val="00B0F0"/>
           <w:sz w:val="24"/>
         </w:rPr>
-        <w:t>La conclusión que consigo sacar de todo esto es que entiendo la optimización del código, entiendo el proceso de entender mediante jugar, analizar resultados y los cambios que se deben hacer, el problema no viene de ahí, sino de la programación, hay ciertas partes del programa que no entiendo, cosas que no se como desarrollar y algunos detalles que imagino que no estoy enfocando desde el punto de vista correcto, as</w:t>
-      </w:r>
-      <w:r>
-        <w:rPr>
-          <w:rFonts w:ascii="Calibri" w:eastAsia="Calibri" w:hAnsi="Calibri" w:cs="Calibri"/>
-          <w:color w:val="00B0F0"/>
-          <w:sz w:val="24"/>
-        </w:rPr>
-        <w:t>í</w:t>
-      </w:r>
-      <w:r>
-        <w:rPr>
-          <w:rFonts w:ascii="Calibri" w:eastAsia="Calibri" w:hAnsi="Calibri" w:cs="Calibri"/>
-          <w:color w:val="00B0F0"/>
-          <w:sz w:val="24"/>
-        </w:rPr>
-        <w:t xml:space="preserve"> que podría asegurar que la parte analítica</w:t>
-      </w:r>
-      <w:r>
-        <w:rPr>
-          <w:rFonts w:ascii="Calibri" w:eastAsia="Calibri" w:hAnsi="Calibri" w:cs="Calibri"/>
-          <w:color w:val="00B0F0"/>
-          <w:sz w:val="24"/>
-        </w:rPr>
-        <w:t>, teniendo en cuenta que es la primera vez que lo hago, no está mal, aunque debería mejorarse, mi fallo en esta práctica ha sido la programación.</w:t>
+        <w:t xml:space="preserve">También me hubiera gustado haber utilizado los Perfiladores para encontrar los diferentes cuellos de botella que puede haber en el código. El único problema es que no he sabido cómo se utilizan y no encontrado no encontrado la manera, pero tengo entendido que nos ayudaría a detectar ciertas partes donde el código y se ralentiza debido a la </w:t>
+      </w:r>
+      <w:r>
+        <w:rPr>
+          <w:rFonts w:ascii="Calibri" w:eastAsia="Calibri" w:hAnsi="Calibri" w:cs="Calibri"/>
+          <w:color w:val="00B0F0"/>
+          <w:sz w:val="24"/>
+        </w:rPr>
+        <w:t xml:space="preserve">falta de </w:t>
+      </w:r>
+      <w:r>
+        <w:rPr>
+          <w:rFonts w:ascii="Calibri" w:eastAsia="Calibri" w:hAnsi="Calibri" w:cs="Calibri"/>
+          <w:color w:val="00B0F0"/>
+          <w:sz w:val="24"/>
+        </w:rPr>
+        <w:t>optimización de ciertas partes.</w:t>
       </w:r>
     </w:p>
     <w:p>
       <w:pPr>
         <w:spacing w:after="425" w:line="250" w:lineRule="auto"/>
-        <w:rPr>
-          <w:rFonts w:ascii="Calibri" w:eastAsia="Calibri" w:hAnsi="Calibri" w:cs="Calibri"/>
-          <w:color w:val="00B0F0"/>
-          <w:sz w:val="24"/>
-        </w:rPr>
-      </w:pPr>
+        <w:jc w:val="both"/>
+        <w:rPr>
+          <w:rFonts w:ascii="Calibri" w:eastAsia="Calibri" w:hAnsi="Calibri" w:cs="Calibri"/>
+          <w:color w:val="00B0F0"/>
+          <w:sz w:val="24"/>
+        </w:rPr>
+      </w:pPr>
+      <w:r>
+        <w:rPr>
+          <w:rFonts w:ascii="Calibri" w:eastAsia="Calibri" w:hAnsi="Calibri" w:cs="Calibri"/>
+          <w:color w:val="00B0F0"/>
+          <w:sz w:val="24"/>
+        </w:rPr>
+        <w:t>La conclusión que consigo sacar de todo esto es que entiendo la optimización del código, entiendo el proceso de entender mediante jugar, analizar resultados y los cambios que se deben hacer, el problema no viene de ahí, sino de la programación, hay ciertas partes del programa que no entiendo, cosas que no se como desarrollar y algunos detalles que imagino que no estoy enfocando desde el punto de vista correcto, as</w:t>
+      </w:r>
+      <w:r>
+        <w:rPr>
+          <w:rFonts w:ascii="Calibri" w:eastAsia="Calibri" w:hAnsi="Calibri" w:cs="Calibri"/>
+          <w:color w:val="00B0F0"/>
+          <w:sz w:val="24"/>
+        </w:rPr>
+        <w:t>í</w:t>
+      </w:r>
+      <w:r>
+        <w:rPr>
+          <w:rFonts w:ascii="Calibri" w:eastAsia="Calibri" w:hAnsi="Calibri" w:cs="Calibri"/>
+          <w:color w:val="00B0F0"/>
+          <w:sz w:val="24"/>
+        </w:rPr>
+        <w:t xml:space="preserve"> que podría asegurar que la parte analítica</w:t>
+      </w:r>
+      <w:r>
+        <w:rPr>
+          <w:rFonts w:ascii="Calibri" w:eastAsia="Calibri" w:hAnsi="Calibri" w:cs="Calibri"/>
+          <w:color w:val="00B0F0"/>
+          <w:sz w:val="24"/>
+        </w:rPr>
+        <w:t>, teniendo en cuenta que es la primera vez que lo hago, no está mal, aunque debería mejorarse, mi fallo en esta práctica ha sido la programación.</w:t>
+      </w:r>
+    </w:p>
+    <w:p>
+      <w:pPr>
+        <w:spacing w:after="425" w:line="250" w:lineRule="auto"/>
+        <w:jc w:val="both"/>
+        <w:rPr>
+          <w:rFonts w:ascii="Calibri" w:eastAsia="Calibri" w:hAnsi="Calibri" w:cs="Calibri"/>
+          <w:color w:val="00B0F0"/>
+          <w:sz w:val="24"/>
+        </w:rPr>
+      </w:pPr>
+      <w:r>
+        <w:rPr>
+          <w:rFonts w:ascii="Calibri" w:eastAsia="Calibri" w:hAnsi="Calibri" w:cs="Calibri"/>
+          <w:noProof/>
+          <w:color w:val="00B0F0"/>
+          <w:sz w:val="24"/>
+        </w:rPr>
+        <w:lastRenderedPageBreak/>
+        <w:drawing>
+          <wp:anchor distT="0" distB="0" distL="114300" distR="114300" simplePos="0" relativeHeight="251661312" behindDoc="0" locked="0" layoutInCell="1" allowOverlap="1" wp14:anchorId="2868CF1B" wp14:editId="52E90857">
+            <wp:simplePos x="0" y="0"/>
+            <wp:positionH relativeFrom="column">
+              <wp:posOffset>-112395</wp:posOffset>
+            </wp:positionH>
+            <wp:positionV relativeFrom="paragraph">
+              <wp:posOffset>316230</wp:posOffset>
+            </wp:positionV>
+            <wp:extent cx="5572125" cy="2792730"/>
+            <wp:effectExtent l="0" t="0" r="9525" b="7620"/>
+            <wp:wrapTopAndBottom/>
+            <wp:docPr id="142492449" name="Imagen 1"/>
+            <wp:cNvGraphicFramePr>
+              <a:graphicFrameLocks xmlns:a="http://schemas.openxmlformats.org/drawingml/2006/main" noChangeAspect="1"/>
+            </wp:cNvGraphicFramePr>
+            <a:graphic xmlns:a="http://schemas.openxmlformats.org/drawingml/2006/main">
+              <a:graphicData uri="http://schemas.openxmlformats.org/drawingml/2006/picture">
+                <pic:pic xmlns:pic="http://schemas.openxmlformats.org/drawingml/2006/picture">
+                  <pic:nvPicPr>
+                    <pic:cNvPr id="142492449" name=""/>
+                    <pic:cNvPicPr/>
+                  </pic:nvPicPr>
+                  <pic:blipFill>
+                    <a:blip r:embed="rId14" cstate="print">
+                      <a:extLst>
+                        <a:ext uri="{28A0092B-C50C-407E-A947-70E740481C1C}">
+                          <a14:useLocalDpi xmlns:a14="http://schemas.microsoft.com/office/drawing/2010/main" val="0"/>
+                        </a:ext>
+                      </a:extLst>
+                    </a:blip>
+                    <a:stretch>
+                      <a:fillRect/>
+                    </a:stretch>
+                  </pic:blipFill>
+                  <pic:spPr>
+                    <a:xfrm>
+                      <a:off x="0" y="0"/>
+                      <a:ext cx="5572125" cy="2792730"/>
+                    </a:xfrm>
+                    <a:prstGeom prst="rect">
+                      <a:avLst/>
+                    </a:prstGeom>
+                  </pic:spPr>
+                </pic:pic>
+              </a:graphicData>
+            </a:graphic>
+          </wp:anchor>
+        </w:drawing>
+      </w:r>
+      <w:r>
+        <w:rPr>
+          <w:rFonts w:ascii="Calibri" w:eastAsia="Calibri" w:hAnsi="Calibri" w:cs="Calibri"/>
+          <w:color w:val="00B0F0"/>
+          <w:sz w:val="24"/>
+        </w:rPr>
+        <w:t>(En mi repositorio de git puedes ver los cambios):</w:t>
+      </w:r>
     </w:p>
     <w:sectPr>
-      <w:headerReference w:type="default" r:id="rId11"/>
+      <w:headerReference w:type="default" r:id="rId15"/>
       <w:pgSz w:w="12240" w:h="15840"/>
       <w:pgMar w:top="1413" w:right="1764" w:bottom="1440" w:left="1701" w:header="720" w:footer="720" w:gutter="0"/>
+      <w:pgNumType w:start="0"/>
       <w:cols w:space="720"/>
+      <w:titlePg/>
+      <w:docGrid w:linePitch="177"/>
     </w:sectPr>
   </w:body>
 </w:document>
@@ -1811,7 +2544,606 @@
       <w14:ligatures w14:val="none"/>
     </w:rPr>
   </w:style>
+  <w:style w:type="paragraph" w:styleId="Sinespaciado">
+    <w:name w:val="No Spacing"/>
+    <w:link w:val="SinespaciadoCar"/>
+    <w:uiPriority w:val="1"/>
+    <w:qFormat/>
+    <w:rsid w:val="00423A66"/>
+    <w:pPr>
+      <w:spacing w:after="0" w:line="240" w:lineRule="auto"/>
+    </w:pPr>
+    <w:rPr>
+      <w:kern w:val="0"/>
+      <w14:ligatures w14:val="none"/>
+    </w:rPr>
+  </w:style>
+  <w:style w:type="character" w:customStyle="1" w:styleId="SinespaciadoCar">
+    <w:name w:val="Sin espaciado Car"/>
+    <w:basedOn w:val="Fuentedeprrafopredeter"/>
+    <w:link w:val="Sinespaciado"/>
+    <w:uiPriority w:val="1"/>
+    <w:rsid w:val="00423A66"/>
+    <w:rPr>
+      <w:kern w:val="0"/>
+      <w14:ligatures w14:val="none"/>
+    </w:rPr>
+  </w:style>
 </w:styles>
+</file>
+
+<file path=word/glossary/document.xml><?xml version="1.0" encoding="utf-8"?>
+<w:glossaryDocument xmlns:wpc="http://schemas.microsoft.com/office/word/2010/wordprocessingCanvas" xmlns:cx="http://schemas.microsoft.com/office/drawing/2014/chartex" xmlns:cx1="http://schemas.microsoft.com/office/drawing/2015/9/8/chartex" xmlns:cx2="http://schemas.microsoft.com/office/drawing/2015/10/21/chartex" xmlns:cx3="http://schemas.microsoft.com/office/drawing/2016/5/9/chartex" xmlns:cx4="http://schemas.microsoft.com/office/drawing/2016/5/10/chartex" xmlns:cx5="http://schemas.microsoft.com/office/drawing/2016/5/11/chartex" xmlns:cx6="http://schemas.microsoft.com/office/drawing/2016/5/12/chartex" xmlns:cx7="http://schemas.microsoft.com/office/drawing/2016/5/13/chartex" xmlns:cx8="http://schemas.microsoft.com/office/drawing/2016/5/14/chartex" xmlns:mc="http://schemas.openxmlformats.org/markup-compatibility/2006" xmlns:aink="http://schemas.microsoft.com/office/drawing/2016/ink" xmlns:am3d="http://schemas.microsoft.com/office/drawing/2017/model3d" xmlns:o="urn:schemas-microsoft-com:office:office" xmlns:oel="http://schemas.microsoft.com/office/2019/extlst" xmlns:r="http://schemas.openxmlformats.org/officeDocument/2006/relationships" xmlns:m="http://schemas.openxmlformats.org/officeDocument/2006/math" xmlns:v="urn:schemas-microsoft-com:vml" xmlns:wp14="http://schemas.microsoft.com/office/word/2010/wordprocessingDrawing" xmlns:wp="http://schemas.openxmlformats.org/drawingml/2006/wordprocessingDrawing" xmlns:w10="urn:schemas-microsoft-com:office:word" xmlns:w="http://schemas.openxmlformats.org/wordprocessingml/2006/main" xmlns:w14="http://schemas.microsoft.com/office/word/2010/wordml" xmlns:w15="http://schemas.microsoft.com/office/word/2012/wordml" xmlns:w16cex="http://schemas.microsoft.com/office/word/2018/wordml/cex" xmlns:w16cid="http://schemas.microsoft.com/office/word/2016/wordml/cid" xmlns:w16="http://schemas.microsoft.com/office/word/2018/wordml" xmlns:w16sdtdh="http://schemas.microsoft.com/office/word/2020/wordml/sdtdatahash" xmlns:w16se="http://schemas.microsoft.com/office/word/2015/wordml/symex" xmlns:wpg="http://schemas.microsoft.com/office/word/2010/wordprocessingGroup" xmlns:wpi="http://schemas.microsoft.com/office/word/2010/wordprocessingInk" xmlns:wne="http://schemas.microsoft.com/office/word/2006/wordml" xmlns:wps="http://schemas.microsoft.com/office/word/2010/wordprocessingShape" mc:Ignorable="w14 w15 w16se w16cid w16 w16cex w16sdtdh wp14">
+  <w:docParts>
+    <w:docPart>
+      <w:docPartPr>
+        <w:name w:val="66B3638DB8504874B6D9BE976B617880"/>
+        <w:category>
+          <w:name w:val="General"/>
+          <w:gallery w:val="placeholder"/>
+        </w:category>
+        <w:types>
+          <w:type w:val="bbPlcHdr"/>
+        </w:types>
+        <w:behaviors>
+          <w:behavior w:val="content"/>
+        </w:behaviors>
+        <w:guid w:val="{B44B577C-603C-41F1-A5DC-0047C98F48D5}"/>
+      </w:docPartPr>
+      <w:docPartBody>
+        <w:p>
+          <w:pPr>
+            <w:pStyle w:val="66B3638DB8504874B6D9BE976B617880"/>
+          </w:pPr>
+          <w:r>
+            <w:rPr>
+              <w:rFonts w:asciiTheme="majorHAnsi" w:eastAsiaTheme="majorEastAsia" w:hAnsiTheme="majorHAnsi" w:cstheme="majorBidi"/>
+              <w:caps/>
+              <w:color w:val="4472C4" w:themeColor="accent1"/>
+              <w:sz w:val="80"/>
+              <w:szCs w:val="80"/>
+            </w:rPr>
+            <w:t>[Título del documento]</w:t>
+          </w:r>
+        </w:p>
+      </w:docPartBody>
+    </w:docPart>
+  </w:docParts>
+</w:glossaryDocument>
+</file>
+
+<file path=word/glossary/fontTable.xml><?xml version="1.0" encoding="utf-8"?>
+<w:fonts xmlns:mc="http://schemas.openxmlformats.org/markup-compatibility/2006" xmlns:r="http://schemas.openxmlformats.org/officeDocument/2006/relationships" xmlns:w="http://schemas.openxmlformats.org/wordprocessingml/2006/main" xmlns:w14="http://schemas.microsoft.com/office/word/2010/wordml" xmlns:w15="http://schemas.microsoft.com/office/word/2012/wordml" xmlns:w16cex="http://schemas.microsoft.com/office/word/2018/wordml/cex" xmlns:w16cid="http://schemas.microsoft.com/office/word/2016/wordml/cid" xmlns:w16="http://schemas.microsoft.com/office/word/2018/wordml" xmlns:w16sdtdh="http://schemas.microsoft.com/office/word/2020/wordml/sdtdatahash" xmlns:w16se="http://schemas.microsoft.com/office/word/2015/wordml/symex" mc:Ignorable="w14 w15 w16se w16cid w16 w16cex w16sdtdh">
+  <w:font w:name="Arial">
+    <w:panose1 w:val="020B0604020202020204"/>
+    <w:charset w:val="00"/>
+    <w:family w:val="swiss"/>
+    <w:pitch w:val="variable"/>
+    <w:sig w:usb0="E0002EFF" w:usb1="C000785B" w:usb2="00000009" w:usb3="00000000" w:csb0="000001FF" w:csb1="00000000"/>
+  </w:font>
+  <w:font w:name="Calibri">
+    <w:panose1 w:val="020F0502020204030204"/>
+    <w:charset w:val="00"/>
+    <w:family w:val="swiss"/>
+    <w:pitch w:val="variable"/>
+    <w:sig w:usb0="E4002EFF" w:usb1="C000247B" w:usb2="00000009" w:usb3="00000000" w:csb0="000001FF" w:csb1="00000000"/>
+  </w:font>
+  <w:font w:name="MS PGothic">
+    <w:panose1 w:val="020B0600070205080204"/>
+    <w:charset w:val="80"/>
+    <w:family w:val="swiss"/>
+    <w:pitch w:val="variable"/>
+    <w:sig w:usb0="E00002FF" w:usb1="6AC7FDFB" w:usb2="08000012" w:usb3="00000000" w:csb0="0002009F" w:csb1="00000000"/>
+  </w:font>
+  <w:font w:name="Times New Roman">
+    <w:panose1 w:val="02020603050405020304"/>
+    <w:charset w:val="00"/>
+    <w:family w:val="roman"/>
+    <w:pitch w:val="variable"/>
+    <w:sig w:usb0="E0002EFF" w:usb1="C000785B" w:usb2="00000009" w:usb3="00000000" w:csb0="000001FF" w:csb1="00000000"/>
+  </w:font>
+  <w:font w:name="Verdana">
+    <w:panose1 w:val="020B0604030504040204"/>
+    <w:charset w:val="00"/>
+    <w:family w:val="swiss"/>
+    <w:pitch w:val="variable"/>
+    <w:sig w:usb0="A00006FF" w:usb1="4000205B" w:usb2="00000010" w:usb3="00000000" w:csb0="0000019F" w:csb1="00000000"/>
+  </w:font>
+  <w:font w:name="Calibri Light">
+    <w:panose1 w:val="020F0302020204030204"/>
+    <w:charset w:val="00"/>
+    <w:family w:val="swiss"/>
+    <w:pitch w:val="variable"/>
+    <w:sig w:usb0="E4002EFF" w:usb1="C000247B" w:usb2="00000009" w:usb3="00000000" w:csb0="000001FF" w:csb1="00000000"/>
+  </w:font>
+</w:fonts>
+</file>
+
+<file path=word/glossary/settings.xml><?xml version="1.0" encoding="utf-8"?>
+<w:settings xmlns:mc="http://schemas.openxmlformats.org/markup-compatibility/2006" xmlns:o="urn:schemas-microsoft-com:office:office" xmlns:r="http://schemas.openxmlformats.org/officeDocument/2006/relationships" xmlns:m="http://schemas.openxmlformats.org/officeDocument/2006/math" xmlns:v="urn:schemas-microsoft-com:vml" xmlns:w10="urn:schemas-microsoft-com:office:word" xmlns:w="http://schemas.openxmlformats.org/wordprocessingml/2006/main" xmlns:w14="http://schemas.microsoft.com/office/word/2010/wordml" xmlns:w15="http://schemas.microsoft.com/office/word/2012/wordml" xmlns:w16cex="http://schemas.microsoft.com/office/word/2018/wordml/cex" xmlns:w16cid="http://schemas.microsoft.com/office/word/2016/wordml/cid" xmlns:w16="http://schemas.microsoft.com/office/word/2018/wordml" xmlns:w16sdtdh="http://schemas.microsoft.com/office/word/2020/wordml/sdtdatahash" xmlns:w16se="http://schemas.microsoft.com/office/word/2015/wordml/symex" xmlns:sl="http://schemas.openxmlformats.org/schemaLibrary/2006/main" mc:Ignorable="w14 w15 w16se w16cid w16 w16cex w16sdtdh">
+  <w:view w:val="normal"/>
+  <w:defaultTabStop w:val="708"/>
+  <w:hyphenationZone w:val="425"/>
+  <w:characterSpacingControl w:val="doNotCompress"/>
+  <w:compat>
+    <w:useFELayout/>
+    <w:compatSetting w:name="compatibilityMode" w:uri="http://schemas.microsoft.com/office/word" w:val="15"/>
+    <w:compatSetting w:name="overrideTableStyleFontSizeAndJustification" w:uri="http://schemas.microsoft.com/office/word" w:val="1"/>
+    <w:compatSetting w:name="enableOpenTypeFeatures" w:uri="http://schemas.microsoft.com/office/word" w:val="1"/>
+    <w:compatSetting w:name="doNotFlipMirrorIndents" w:uri="http://schemas.microsoft.com/office/word" w:val="1"/>
+    <w:compatSetting w:name="differentiateMultirowTableHeaders" w:uri="http://schemas.microsoft.com/office/word" w:val="1"/>
+    <w:compatSetting w:name="useWord2013TrackBottomHyphenation" w:uri="http://schemas.microsoft.com/office/word" w:val="0"/>
+  </w:compat>
+  <w:rsids>
+    <w:rsidRoot w:val="00A35D0D"/>
+    <w:rsid w:val="00263420"/>
+    <w:rsid w:val="00A35D0D"/>
+  </w:rsids>
+  <m:mathPr>
+    <m:mathFont m:val="Cambria Math"/>
+    <m:brkBin m:val="before"/>
+    <m:brkBinSub m:val="--"/>
+    <m:smallFrac m:val="0"/>
+    <m:dispDef/>
+    <m:lMargin m:val="0"/>
+    <m:rMargin m:val="0"/>
+    <m:defJc m:val="centerGroup"/>
+    <m:wrapIndent m:val="1440"/>
+    <m:intLim m:val="subSup"/>
+    <m:naryLim m:val="undOvr"/>
+  </m:mathPr>
+  <w:themeFontLang w:val="es-ES"/>
+  <w:clrSchemeMapping w:bg1="light1" w:t1="dark1" w:bg2="light2" w:t2="dark2" w:accent1="accent1" w:accent2="accent2" w:accent3="accent3" w:accent4="accent4" w:accent5="accent5" w:accent6="accent6" w:hyperlink="hyperlink" w:followedHyperlink="followedHyperlink"/>
+  <w:decimalSymbol w:val=","/>
+  <w:listSeparator w:val=";"/>
+  <w15:chartTrackingRefBased/>
+</w:settings>
+</file>
+
+<file path=word/glossary/styles.xml><?xml version="1.0" encoding="utf-8"?>
+<w:styles xmlns:mc="http://schemas.openxmlformats.org/markup-compatibility/2006" xmlns:r="http://schemas.openxmlformats.org/officeDocument/2006/relationships" xmlns:w="http://schemas.openxmlformats.org/wordprocessingml/2006/main" xmlns:w14="http://schemas.microsoft.com/office/word/2010/wordml" xmlns:w15="http://schemas.microsoft.com/office/word/2012/wordml" xmlns:w16cex="http://schemas.microsoft.com/office/word/2018/wordml/cex" xmlns:w16cid="http://schemas.microsoft.com/office/word/2016/wordml/cid" xmlns:w16="http://schemas.microsoft.com/office/word/2018/wordml" xmlns:w16sdtdh="http://schemas.microsoft.com/office/word/2020/wordml/sdtdatahash" xmlns:w16se="http://schemas.microsoft.com/office/word/2015/wordml/symex" mc:Ignorable="w14 w15 w16se w16cid w16 w16cex w16sdtdh">
+  <w:docDefaults>
+    <w:rPrDefault>
+      <w:rPr>
+        <w:rFonts w:asciiTheme="minorHAnsi" w:eastAsiaTheme="minorEastAsia" w:hAnsiTheme="minorHAnsi" w:cstheme="minorBidi"/>
+        <w:kern w:val="2"/>
+        <w:sz w:val="22"/>
+        <w:szCs w:val="22"/>
+        <w:lang w:val="es-ES" w:eastAsia="es-ES" w:bidi="ar-SA"/>
+        <w14:ligatures w14:val="standardContextual"/>
+      </w:rPr>
+    </w:rPrDefault>
+    <w:pPrDefault>
+      <w:pPr>
+        <w:spacing w:after="160" w:line="259" w:lineRule="auto"/>
+      </w:pPr>
+    </w:pPrDefault>
+  </w:docDefaults>
+  <w:latentStyles w:defLockedState="0" w:defUIPriority="99" w:defSemiHidden="0" w:defUnhideWhenUsed="0" w:defQFormat="0" w:count="376">
+    <w:lsdException w:name="Normal" w:uiPriority="0" w:qFormat="1"/>
+    <w:lsdException w:name="heading 1" w:uiPriority="9" w:qFormat="1"/>
+    <w:lsdException w:name="heading 2" w:semiHidden="1" w:uiPriority="9" w:unhideWhenUsed="1" w:qFormat="1"/>
+    <w:lsdException w:name="heading 3" w:semiHidden="1" w:uiPriority="9" w:unhideWhenUsed="1" w:qFormat="1"/>
+    <w:lsdException w:name="heading 4" w:semiHidden="1" w:uiPriority="9" w:unhideWhenUsed="1" w:qFormat="1"/>
+    <w:lsdException w:name="heading 5" w:semiHidden="1" w:uiPriority="9" w:unhideWhenUsed="1" w:qFormat="1"/>
+    <w:lsdException w:name="heading 6" w:semiHidden="1" w:uiPriority="9" w:unhideWhenUsed="1" w:qFormat="1"/>
+    <w:lsdException w:name="heading 7" w:semiHidden="1" w:uiPriority="9" w:unhideWhenUsed="1" w:qFormat="1"/>
+    <w:lsdException w:name="heading 8" w:semiHidden="1" w:uiPriority="9" w:unhideWhenUsed="1" w:qFormat="1"/>
+    <w:lsdException w:name="heading 9" w:semiHidden="1" w:uiPriority="9" w:unhideWhenUsed="1" w:qFormat="1"/>
+    <w:lsdException w:name="index 1" w:semiHidden="1" w:unhideWhenUsed="1"/>
+    <w:lsdException w:name="index 2" w:semiHidden="1" w:unhideWhenUsed="1"/>
+    <w:lsdException w:name="index 3" w:semiHidden="1" w:unhideWhenUsed="1"/>
+    <w:lsdException w:name="index 4" w:semiHidden="1" w:unhideWhenUsed="1"/>
+    <w:lsdException w:name="index 5" w:semiHidden="1" w:unhideWhenUsed="1"/>
+    <w:lsdException w:name="index 6" w:semiHidden="1" w:unhideWhenUsed="1"/>
+    <w:lsdException w:name="index 7" w:semiHidden="1" w:unhideWhenUsed="1"/>
+    <w:lsdException w:name="index 8" w:semiHidden="1" w:unhideWhenUsed="1"/>
+    <w:lsdException w:name="index 9" w:semiHidden="1" w:unhideWhenUsed="1"/>
+    <w:lsdException w:name="toc 1" w:semiHidden="1" w:uiPriority="39" w:unhideWhenUsed="1"/>
+    <w:lsdException w:name="toc 2" w:semiHidden="1" w:uiPriority="39" w:unhideWhenUsed="1"/>
+    <w:lsdException w:name="toc 3" w:semiHidden="1" w:uiPriority="39" w:unhideWhenUsed="1"/>
+    <w:lsdException w:name="toc 4" w:semiHidden="1" w:uiPriority="39" w:unhideWhenUsed="1"/>
+    <w:lsdException w:name="toc 5" w:semiHidden="1" w:uiPriority="39" w:unhideWhenUsed="1"/>
+    <w:lsdException w:name="toc 6" w:semiHidden="1" w:uiPriority="39" w:unhideWhenUsed="1"/>
+    <w:lsdException w:name="toc 7" w:semiHidden="1" w:uiPriority="39" w:unhideWhenUsed="1"/>
+    <w:lsdException w:name="toc 8" w:semiHidden="1" w:uiPriority="39" w:unhideWhenUsed="1"/>
+    <w:lsdException w:name="toc 9" w:semiHidden="1" w:uiPriority="39" w:unhideWhenUsed="1"/>
+    <w:lsdException w:name="Normal Indent" w:semiHidden="1" w:unhideWhenUsed="1"/>
+    <w:lsdException w:name="footnote text" w:semiHidden="1" w:unhideWhenUsed="1"/>
+    <w:lsdException w:name="annotation text" w:semiHidden="1" w:unhideWhenUsed="1"/>
+    <w:lsdException w:name="header" w:semiHidden="1" w:unhideWhenUsed="1"/>
+    <w:lsdException w:name="footer" w:semiHidden="1" w:unhideWhenUsed="1"/>
+    <w:lsdException w:name="index heading" w:semiHidden="1" w:unhideWhenUsed="1"/>
+    <w:lsdException w:name="caption" w:semiHidden="1" w:uiPriority="35" w:unhideWhenUsed="1" w:qFormat="1"/>
+    <w:lsdException w:name="table of figures" w:semiHidden="1" w:unhideWhenUsed="1"/>
+    <w:lsdException w:name="envelope address" w:semiHidden="1" w:unhideWhenUsed="1"/>
+    <w:lsdException w:name="envelope return" w:semiHidden="1" w:unhideWhenUsed="1"/>
+    <w:lsdException w:name="footnote reference" w:semiHidden="1" w:unhideWhenUsed="1"/>
+    <w:lsdException w:name="annotation reference" w:semiHidden="1" w:unhideWhenUsed="1"/>
+    <w:lsdException w:name="line number" w:semiHidden="1" w:unhideWhenUsed="1"/>
+    <w:lsdException w:name="page number" w:semiHidden="1" w:unhideWhenUsed="1"/>
+    <w:lsdException w:name="endnote reference" w:semiHidden="1" w:unhideWhenUsed="1"/>
+    <w:lsdException w:name="endnote text" w:semiHidden="1" w:unhideWhenUsed="1"/>
+    <w:lsdException w:name="table of authorities" w:semiHidden="1" w:unhideWhenUsed="1"/>
+    <w:lsdException w:name="macro" w:semiHidden="1" w:unhideWhenUsed="1"/>
+    <w:lsdException w:name="toa heading" w:semiHidden="1" w:unhideWhenUsed="1"/>
+    <w:lsdException w:name="List" w:semiHidden="1" w:unhideWhenUsed="1"/>
+    <w:lsdException w:name="List Bullet" w:semiHidden="1" w:unhideWhenUsed="1"/>
+    <w:lsdException w:name="List Number" w:semiHidden="1" w:unhideWhenUsed="1"/>
+    <w:lsdException w:name="List 2" w:semiHidden="1" w:unhideWhenUsed="1"/>
+    <w:lsdException w:name="List 3" w:semiHidden="1" w:unhideWhenUsed="1"/>
+    <w:lsdException w:name="List 4" w:semiHidden="1" w:unhideWhenUsed="1"/>
+    <w:lsdException w:name="List 5" w:semiHidden="1" w:unhideWhenUsed="1"/>
+    <w:lsdException w:name="List Bullet 2" w:semiHidden="1" w:unhideWhenUsed="1"/>
+    <w:lsdException w:name="List Bullet 3" w:semiHidden="1" w:unhideWhenUsed="1"/>
+    <w:lsdException w:name="List Bullet 4" w:semiHidden="1" w:unhideWhenUsed="1"/>
+    <w:lsdException w:name="List Bullet 5" w:semiHidden="1" w:unhideWhenUsed="1"/>
+    <w:lsdException w:name="List Number 2" w:semiHidden="1" w:unhideWhenUsed="1"/>
+    <w:lsdException w:name="List Number 3" w:semiHidden="1" w:unhideWhenUsed="1"/>
+    <w:lsdException w:name="List Number 4" w:semiHidden="1" w:unhideWhenUsed="1"/>
+    <w:lsdException w:name="List Number 5" w:semiHidden="1" w:unhideWhenUsed="1"/>
+    <w:lsdException w:name="Title" w:uiPriority="10" w:qFormat="1"/>
+    <w:lsdException w:name="Closing" w:semiHidden="1" w:unhideWhenUsed="1"/>
+    <w:lsdException w:name="Signature" w:semiHidden="1" w:unhideWhenUsed="1"/>
+    <w:lsdException w:name="Default Paragraph Font" w:semiHidden="1" w:uiPriority="1" w:unhideWhenUsed="1"/>
+    <w:lsdException w:name="Body Text" w:semiHidden="1" w:unhideWhenUsed="1"/>
+    <w:lsdException w:name="Body Text Indent" w:semiHidden="1" w:unhideWhenUsed="1"/>
+    <w:lsdException w:name="List Continue" w:semiHidden="1" w:unhideWhenUsed="1"/>
+    <w:lsdException w:name="List Continue 2" w:semiHidden="1" w:unhideWhenUsed="1"/>
+    <w:lsdException w:name="List Continue 3" w:semiHidden="1" w:unhideWhenUsed="1"/>
+    <w:lsdException w:name="List Continue 4" w:semiHidden="1" w:unhideWhenUsed="1"/>
+    <w:lsdException w:name="List Continue 5" w:semiHidden="1" w:unhideWhenUsed="1"/>
+    <w:lsdException w:name="Message Header" w:semiHidden="1" w:unhideWhenUsed="1"/>
+    <w:lsdException w:name="Subtitle" w:uiPriority="11" w:qFormat="1"/>
+    <w:lsdException w:name="Salutation" w:semiHidden="1" w:unhideWhenUsed="1"/>
+    <w:lsdException w:name="Date" w:semiHidden="1" w:unhideWhenUsed="1"/>
+    <w:lsdException w:name="Body Text First Indent" w:semiHidden="1" w:unhideWhenUsed="1"/>
+    <w:lsdException w:name="Body Text First Indent 2" w:semiHidden="1" w:unhideWhenUsed="1"/>
+    <w:lsdException w:name="Note Heading" w:semiHidden="1" w:unhideWhenUsed="1"/>
+    <w:lsdException w:name="Body Text 2" w:semiHidden="1" w:unhideWhenUsed="1"/>
+    <w:lsdException w:name="Body Text 3" w:semiHidden="1" w:unhideWhenUsed="1"/>
+    <w:lsdException w:name="Body Text Indent 2" w:semiHidden="1" w:unhideWhenUsed="1"/>
+    <w:lsdException w:name="Body Text Indent 3" w:semiHidden="1" w:unhideWhenUsed="1"/>
+    <w:lsdException w:name="Block Text" w:semiHidden="1" w:unhideWhenUsed="1"/>
+    <w:lsdException w:name="Hyperlink" w:semiHidden="1" w:unhideWhenUsed="1"/>
+    <w:lsdException w:name="FollowedHyperlink" w:semiHidden="1" w:unhideWhenUsed="1"/>
+    <w:lsdException w:name="Strong" w:uiPriority="22" w:qFormat="1"/>
+    <w:lsdException w:name="Emphasis" w:uiPriority="20" w:qFormat="1"/>
+    <w:lsdException w:name="Document Map" w:semiHidden="1" w:unhideWhenUsed="1"/>
+    <w:lsdException w:name="Plain Text" w:semiHidden="1" w:unhideWhenUsed="1"/>
+    <w:lsdException w:name="E-mail Signature" w:semiHidden="1" w:unhideWhenUsed="1"/>
+    <w:lsdException w:name="HTML Top of Form" w:semiHidden="1" w:unhideWhenUsed="1"/>
+    <w:lsdException w:name="HTML Bottom of Form" w:semiHidden="1" w:unhideWhenUsed="1"/>
+    <w:lsdException w:name="Normal (Web)" w:semiHidden="1" w:unhideWhenUsed="1"/>
+    <w:lsdException w:name="HTML Acronym" w:semiHidden="1" w:unhideWhenUsed="1"/>
+    <w:lsdException w:name="HTML Address" w:semiHidden="1" w:unhideWhenUsed="1"/>
+    <w:lsdException w:name="HTML Cite" w:semiHidden="1" w:unhideWhenUsed="1"/>
+    <w:lsdException w:name="HTML Code" w:semiHidden="1" w:unhideWhenUsed="1"/>
+    <w:lsdException w:name="HTML Definition" w:semiHidden="1" w:unhideWhenUsed="1"/>
+    <w:lsdException w:name="HTML Keyboard" w:semiHidden="1" w:unhideWhenUsed="1"/>
+    <w:lsdException w:name="HTML Preformatted" w:semiHidden="1" w:unhideWhenUsed="1"/>
+    <w:lsdException w:name="HTML Sample" w:semiHidden="1" w:unhideWhenUsed="1"/>
+    <w:lsdException w:name="HTML Typewriter" w:semiHidden="1" w:unhideWhenUsed="1"/>
+    <w:lsdException w:name="HTML Variable" w:semiHidden="1" w:unhideWhenUsed="1"/>
+    <w:lsdException w:name="Normal Table" w:semiHidden="1" w:unhideWhenUsed="1"/>
+    <w:lsdException w:name="annotation subject" w:semiHidden="1" w:unhideWhenUsed="1"/>
+    <w:lsdException w:name="No List" w:semiHidden="1" w:unhideWhenUsed="1"/>
+    <w:lsdException w:name="Outline List 1" w:semiHidden="1" w:unhideWhenUsed="1"/>
+    <w:lsdException w:name="Outline List 2" w:semiHidden="1" w:unhideWhenUsed="1"/>
+    <w:lsdException w:name="Outline List 3" w:semiHidden="1" w:unhideWhenUsed="1"/>
+    <w:lsdException w:name="Table Simple 1" w:semiHidden="1" w:unhideWhenUsed="1"/>
+    <w:lsdException w:name="Table Simple 2" w:semiHidden="1" w:unhideWhenUsed="1"/>
+    <w:lsdException w:name="Table Simple 3" w:semiHidden="1" w:unhideWhenUsed="1"/>
+    <w:lsdException w:name="Table Classic 1" w:semiHidden="1" w:unhideWhenUsed="1"/>
+    <w:lsdException w:name="Table Classic 2" w:semiHidden="1" w:unhideWhenUsed="1"/>
+    <w:lsdException w:name="Table Classic 3" w:semiHidden="1" w:unhideWhenUsed="1"/>
+    <w:lsdException w:name="Table Classic 4" w:semiHidden="1" w:unhideWhenUsed="1"/>
+    <w:lsdException w:name="Table Colorful 1" w:semiHidden="1" w:unhideWhenUsed="1"/>
+    <w:lsdException w:name="Table Colorful 2" w:semiHidden="1" w:unhideWhenUsed="1"/>
+    <w:lsdException w:name="Table Colorful 3" w:semiHidden="1" w:unhideWhenUsed="1"/>
+    <w:lsdException w:name="Table Columns 1" w:semiHidden="1" w:unhideWhenUsed="1"/>
+    <w:lsdException w:name="Table Columns 2" w:semiHidden="1" w:unhideWhenUsed="1"/>
+    <w:lsdException w:name="Table Columns 3" w:semiHidden="1" w:unhideWhenUsed="1"/>
+    <w:lsdException w:name="Table Columns 4" w:semiHidden="1" w:unhideWhenUsed="1"/>
+    <w:lsdException w:name="Table Columns 5" w:semiHidden="1" w:unhideWhenUsed="1"/>
+    <w:lsdException w:name="Table Grid 1" w:semiHidden="1" w:unhideWhenUsed="1"/>
+    <w:lsdException w:name="Table Grid 2" w:semiHidden="1" w:unhideWhenUsed="1"/>
+    <w:lsdException w:name="Table Grid 3" w:semiHidden="1" w:unhideWhenUsed="1"/>
+    <w:lsdException w:name="Table Grid 4" w:semiHidden="1" w:unhideWhenUsed="1"/>
+    <w:lsdException w:name="Table Grid 5" w:semiHidden="1" w:unhideWhenUsed="1"/>
+    <w:lsdException w:name="Table Grid 6" w:semiHidden="1" w:unhideWhenUsed="1"/>
+    <w:lsdException w:name="Table Grid 7" w:semiHidden="1" w:unhideWhenUsed="1"/>
+    <w:lsdException w:name="Table Grid 8" w:semiHidden="1" w:unhideWhenUsed="1"/>
+    <w:lsdException w:name="Table List 1" w:semiHidden="1" w:unhideWhenUsed="1"/>
+    <w:lsdException w:name="Table List 2" w:semiHidden="1" w:unhideWhenUsed="1"/>
+    <w:lsdException w:name="Table List 3" w:semiHidden="1" w:unhideWhenUsed="1"/>
+    <w:lsdException w:name="Table List 4" w:semiHidden="1" w:unhideWhenUsed="1"/>
+    <w:lsdException w:name="Table List 5" w:semiHidden="1" w:unhideWhenUsed="1"/>
+    <w:lsdException w:name="Table List 6" w:semiHidden="1" w:unhideWhenUsed="1"/>
+    <w:lsdException w:name="Table List 7" w:semiHidden="1" w:unhideWhenUsed="1"/>
+    <w:lsdException w:name="Table List 8" w:semiHidden="1" w:unhideWhenUsed="1"/>
+    <w:lsdException w:name="Table 3D effects 1" w:semiHidden="1" w:unhideWhenUsed="1"/>
+    <w:lsdException w:name="Table 3D effects 2" w:semiHidden="1" w:unhideWhenUsed="1"/>
+    <w:lsdException w:name="Table 3D effects 3" w:semiHidden="1" w:unhideWhenUsed="1"/>
+    <w:lsdException w:name="Table Contemporary" w:semiHidden="1" w:unhideWhenUsed="1"/>
+    <w:lsdException w:name="Table Elegant" w:semiHidden="1" w:unhideWhenUsed="1"/>
+    <w:lsdException w:name="Table Professional" w:semiHidden="1" w:unhideWhenUsed="1"/>
+    <w:lsdException w:name="Table Subtle 1" w:semiHidden="1" w:unhideWhenUsed="1"/>
+    <w:lsdException w:name="Table Subtle 2" w:semiHidden="1" w:unhideWhenUsed="1"/>
+    <w:lsdException w:name="Table Web 1" w:semiHidden="1" w:unhideWhenUsed="1"/>
+    <w:lsdException w:name="Table Web 2" w:semiHidden="1" w:unhideWhenUsed="1"/>
+    <w:lsdException w:name="Table Web 3" w:semiHidden="1" w:unhideWhenUsed="1"/>
+    <w:lsdException w:name="Balloon Text" w:semiHidden="1" w:unhideWhenUsed="1"/>
+    <w:lsdException w:name="Table Grid" w:uiPriority="39"/>
+    <w:lsdException w:name="Table Theme" w:semiHidden="1" w:unhideWhenUsed="1"/>
+    <w:lsdException w:name="Placeholder Text" w:semiHidden="1"/>
+    <w:lsdException w:name="No Spacing" w:uiPriority="1" w:qFormat="1"/>
+    <w:lsdException w:name="Light Shading" w:uiPriority="60"/>
+    <w:lsdException w:name="Light List" w:uiPriority="61"/>
+    <w:lsdException w:name="Light Grid" w:uiPriority="62"/>
+    <w:lsdException w:name="Medium Shading 1" w:uiPriority="63"/>
+    <w:lsdException w:name="Medium Shading 2" w:uiPriority="64"/>
+    <w:lsdException w:name="Medium List 1" w:uiPriority="65"/>
+    <w:lsdException w:name="Medium List 2" w:uiPriority="66"/>
+    <w:lsdException w:name="Medium Grid 1" w:uiPriority="67"/>
+    <w:lsdException w:name="Medium Grid 2" w:uiPriority="68"/>
+    <w:lsdException w:name="Medium Grid 3" w:uiPriority="69"/>
+    <w:lsdException w:name="Dark List" w:uiPriority="70"/>
+    <w:lsdException w:name="Colorful Shading" w:uiPriority="71"/>
+    <w:lsdException w:name="Colorful List" w:uiPriority="72"/>
+    <w:lsdException w:name="Colorful Grid" w:uiPriority="73"/>
+    <w:lsdException w:name="Light Shading Accent 1" w:uiPriority="60"/>
+    <w:lsdException w:name="Light List Accent 1" w:uiPriority="61"/>
+    <w:lsdException w:name="Light Grid Accent 1" w:uiPriority="62"/>
+    <w:lsdException w:name="Medium Shading 1 Accent 1" w:uiPriority="63"/>
+    <w:lsdException w:name="Medium Shading 2 Accent 1" w:uiPriority="64"/>
+    <w:lsdException w:name="Medium List 1 Accent 1" w:uiPriority="65"/>
+    <w:lsdException w:name="Revision" w:semiHidden="1"/>
+    <w:lsdException w:name="List Paragraph" w:uiPriority="34" w:qFormat="1"/>
+    <w:lsdException w:name="Quote" w:uiPriority="29" w:qFormat="1"/>
+    <w:lsdException w:name="Intense Quote" w:uiPriority="30" w:qFormat="1"/>
+    <w:lsdException w:name="Medium List 2 Accent 1" w:uiPriority="66"/>
+    <w:lsdException w:name="Medium Grid 1 Accent 1" w:uiPriority="67"/>
+    <w:lsdException w:name="Medium Grid 2 Accent 1" w:uiPriority="68"/>
+    <w:lsdException w:name="Medium Grid 3 Accent 1" w:uiPriority="69"/>
+    <w:lsdException w:name="Dark List Accent 1" w:uiPriority="70"/>
+    <w:lsdException w:name="Colorful Shading Accent 1" w:uiPriority="71"/>
+    <w:lsdException w:name="Colorful List Accent 1" w:uiPriority="72"/>
+    <w:lsdException w:name="Colorful Grid Accent 1" w:uiPriority="73"/>
+    <w:lsdException w:name="Light Shading Accent 2" w:uiPriority="60"/>
+    <w:lsdException w:name="Light List Accent 2" w:uiPriority="61"/>
+    <w:lsdException w:name="Light Grid Accent 2" w:uiPriority="62"/>
+    <w:lsdException w:name="Medium Shading 1 Accent 2" w:uiPriority="63"/>
+    <w:lsdException w:name="Medium Shading 2 Accent 2" w:uiPriority="64"/>
+    <w:lsdException w:name="Medium List 1 Accent 2" w:uiPriority="65"/>
+    <w:lsdException w:name="Medium List 2 Accent 2" w:uiPriority="66"/>
+    <w:lsdException w:name="Medium Grid 1 Accent 2" w:uiPriority="67"/>
+    <w:lsdException w:name="Medium Grid 2 Accent 2" w:uiPriority="68"/>
+    <w:lsdException w:name="Medium Grid 3 Accent 2" w:uiPriority="69"/>
+    <w:lsdException w:name="Dark List Accent 2" w:uiPriority="70"/>
+    <w:lsdException w:name="Colorful Shading Accent 2" w:uiPriority="71"/>
+    <w:lsdException w:name="Colorful List Accent 2" w:uiPriority="72"/>
+    <w:lsdException w:name="Colorful Grid Accent 2" w:uiPriority="73"/>
+    <w:lsdException w:name="Light Shading Accent 3" w:uiPriority="60"/>
+    <w:lsdException w:name="Light List Accent 3" w:uiPriority="61"/>
+    <w:lsdException w:name="Light Grid Accent 3" w:uiPriority="62"/>
+    <w:lsdException w:name="Medium Shading 1 Accent 3" w:uiPriority="63"/>
+    <w:lsdException w:name="Medium Shading 2 Accent 3" w:uiPriority="64"/>
+    <w:lsdException w:name="Medium List 1 Accent 3" w:uiPriority="65"/>
+    <w:lsdException w:name="Medium List 2 Accent 3" w:uiPriority="66"/>
+    <w:lsdException w:name="Medium Grid 1 Accent 3" w:uiPriority="67"/>
+    <w:lsdException w:name="Medium Grid 2 Accent 3" w:uiPriority="68"/>
+    <w:lsdException w:name="Medium Grid 3 Accent 3" w:uiPriority="69"/>
+    <w:lsdException w:name="Dark List Accent 3" w:uiPriority="70"/>
+    <w:lsdException w:name="Colorful Shading Accent 3" w:uiPriority="71"/>
+    <w:lsdException w:name="Colorful List Accent 3" w:uiPriority="72"/>
+    <w:lsdException w:name="Colorful Grid Accent 3" w:uiPriority="73"/>
+    <w:lsdException w:name="Light Shading Accent 4" w:uiPriority="60"/>
+    <w:lsdException w:name="Light List Accent 4" w:uiPriority="61"/>
+    <w:lsdException w:name="Light Grid Accent 4" w:uiPriority="62"/>
+    <w:lsdException w:name="Medium Shading 1 Accent 4" w:uiPriority="63"/>
+    <w:lsdException w:name="Medium Shading 2 Accent 4" w:uiPriority="64"/>
+    <w:lsdException w:name="Medium List 1 Accent 4" w:uiPriority="65"/>
+    <w:lsdException w:name="Medium List 2 Accent 4" w:uiPriority="66"/>
+    <w:lsdException w:name="Medium Grid 1 Accent 4" w:uiPriority="67"/>
+    <w:lsdException w:name="Medium Grid 2 Accent 4" w:uiPriority="68"/>
+    <w:lsdException w:name="Medium Grid 3 Accent 4" w:uiPriority="69"/>
+    <w:lsdException w:name="Dark List Accent 4" w:uiPriority="70"/>
+    <w:lsdException w:name="Colorful Shading Accent 4" w:uiPriority="71"/>
+    <w:lsdException w:name="Colorful List Accent 4" w:uiPriority="72"/>
+    <w:lsdException w:name="Colorful Grid Accent 4" w:uiPriority="73"/>
+    <w:lsdException w:name="Light Shading Accent 5" w:uiPriority="60"/>
+    <w:lsdException w:name="Light List Accent 5" w:uiPriority="61"/>
+    <w:lsdException w:name="Light Grid Accent 5" w:uiPriority="62"/>
+    <w:lsdException w:name="Medium Shading 1 Accent 5" w:uiPriority="63"/>
+    <w:lsdException w:name="Medium Shading 2 Accent 5" w:uiPriority="64"/>
+    <w:lsdException w:name="Medium List 1 Accent 5" w:uiPriority="65"/>
+    <w:lsdException w:name="Medium List 2 Accent 5" w:uiPriority="66"/>
+    <w:lsdException w:name="Medium Grid 1 Accent 5" w:uiPriority="67"/>
+    <w:lsdException w:name="Medium Grid 2 Accent 5" w:uiPriority="68"/>
+    <w:lsdException w:name="Medium Grid 3 Accent 5" w:uiPriority="69"/>
+    <w:lsdException w:name="Dark List Accent 5" w:uiPriority="70"/>
+    <w:lsdException w:name="Colorful Shading Accent 5" w:uiPriority="71"/>
+    <w:lsdException w:name="Colorful List Accent 5" w:uiPriority="72"/>
+    <w:lsdException w:name="Colorful Grid Accent 5" w:uiPriority="73"/>
+    <w:lsdException w:name="Light Shading Accent 6" w:uiPriority="60"/>
+    <w:lsdException w:name="Light List Accent 6" w:uiPriority="61"/>
+    <w:lsdException w:name="Light Grid Accent 6" w:uiPriority="62"/>
+    <w:lsdException w:name="Medium Shading 1 Accent 6" w:uiPriority="63"/>
+    <w:lsdException w:name="Medium Shading 2 Accent 6" w:uiPriority="64"/>
+    <w:lsdException w:name="Medium List 1 Accent 6" w:uiPriority="65"/>
+    <w:lsdException w:name="Medium List 2 Accent 6" w:uiPriority="66"/>
+    <w:lsdException w:name="Medium Grid 1 Accent 6" w:uiPriority="67"/>
+    <w:lsdException w:name="Medium Grid 2 Accent 6" w:uiPriority="68"/>
+    <w:lsdException w:name="Medium Grid 3 Accent 6" w:uiPriority="69"/>
+    <w:lsdException w:name="Dark List Accent 6" w:uiPriority="70"/>
+    <w:lsdException w:name="Colorful Shading Accent 6" w:uiPriority="71"/>
+    <w:lsdException w:name="Colorful List Accent 6" w:uiPriority="72"/>
+    <w:lsdException w:name="Colorful Grid Accent 6" w:uiPriority="73"/>
+    <w:lsdException w:name="Subtle Emphasis" w:uiPriority="19" w:qFormat="1"/>
+    <w:lsdException w:name="Intense Emphasis" w:uiPriority="21" w:qFormat="1"/>
+    <w:lsdException w:name="Subtle Reference" w:uiPriority="31" w:qFormat="1"/>
+    <w:lsdException w:name="Intense Reference" w:uiPriority="32" w:qFormat="1"/>
+    <w:lsdException w:name="Book Title" w:uiPriority="33" w:qFormat="1"/>
+    <w:lsdException w:name="Bibliography" w:semiHidden="1" w:uiPriority="37" w:unhideWhenUsed="1"/>
+    <w:lsdException w:name="TOC Heading" w:semiHidden="1" w:uiPriority="39" w:unhideWhenUsed="1" w:qFormat="1"/>
+    <w:lsdException w:name="Plain Table 1" w:uiPriority="41"/>
+    <w:lsdException w:name="Plain Table 2" w:uiPriority="42"/>
+    <w:lsdException w:name="Plain Table 3" w:uiPriority="43"/>
+    <w:lsdException w:name="Plain Table 4" w:uiPriority="44"/>
+    <w:lsdException w:name="Plain Table 5" w:uiPriority="45"/>
+    <w:lsdException w:name="Grid Table Light" w:uiPriority="40"/>
+    <w:lsdException w:name="Grid Table 1 Light" w:uiPriority="46"/>
+    <w:lsdException w:name="Grid Table 2" w:uiPriority="47"/>
+    <w:lsdException w:name="Grid Table 3" w:uiPriority="48"/>
+    <w:lsdException w:name="Grid Table 4" w:uiPriority="49"/>
+    <w:lsdException w:name="Grid Table 5 Dark" w:uiPriority="50"/>
+    <w:lsdException w:name="Grid Table 6 Colorful" w:uiPriority="51"/>
+    <w:lsdException w:name="Grid Table 7 Colorful" w:uiPriority="52"/>
+    <w:lsdException w:name="Grid Table 1 Light Accent 1" w:uiPriority="46"/>
+    <w:lsdException w:name="Grid Table 2 Accent 1" w:uiPriority="47"/>
+    <w:lsdException w:name="Grid Table 3 Accent 1" w:uiPriority="48"/>
+    <w:lsdException w:name="Grid Table 4 Accent 1" w:uiPriority="49"/>
+    <w:lsdException w:name="Grid Table 5 Dark Accent 1" w:uiPriority="50"/>
+    <w:lsdException w:name="Grid Table 6 Colorful Accent 1" w:uiPriority="51"/>
+    <w:lsdException w:name="Grid Table 7 Colorful Accent 1" w:uiPriority="52"/>
+    <w:lsdException w:name="Grid Table 1 Light Accent 2" w:uiPriority="46"/>
+    <w:lsdException w:name="Grid Table 2 Accent 2" w:uiPriority="47"/>
+    <w:lsdException w:name="Grid Table 3 Accent 2" w:uiPriority="48"/>
+    <w:lsdException w:name="Grid Table 4 Accent 2" w:uiPriority="49"/>
+    <w:lsdException w:name="Grid Table 5 Dark Accent 2" w:uiPriority="50"/>
+    <w:lsdException w:name="Grid Table 6 Colorful Accent 2" w:uiPriority="51"/>
+    <w:lsdException w:name="Grid Table 7 Colorful Accent 2" w:uiPriority="52"/>
+    <w:lsdException w:name="Grid Table 1 Light Accent 3" w:uiPriority="46"/>
+    <w:lsdException w:name="Grid Table 2 Accent 3" w:uiPriority="47"/>
+    <w:lsdException w:name="Grid Table 3 Accent 3" w:uiPriority="48"/>
+    <w:lsdException w:name="Grid Table 4 Accent 3" w:uiPriority="49"/>
+    <w:lsdException w:name="Grid Table 5 Dark Accent 3" w:uiPriority="50"/>
+    <w:lsdException w:name="Grid Table 6 Colorful Accent 3" w:uiPriority="51"/>
+    <w:lsdException w:name="Grid Table 7 Colorful Accent 3" w:uiPriority="52"/>
+    <w:lsdException w:name="Grid Table 1 Light Accent 4" w:uiPriority="46"/>
+    <w:lsdException w:name="Grid Table 2 Accent 4" w:uiPriority="47"/>
+    <w:lsdException w:name="Grid Table 3 Accent 4" w:uiPriority="48"/>
+    <w:lsdException w:name="Grid Table 4 Accent 4" w:uiPriority="49"/>
+    <w:lsdException w:name="Grid Table 5 Dark Accent 4" w:uiPriority="50"/>
+    <w:lsdException w:name="Grid Table 6 Colorful Accent 4" w:uiPriority="51"/>
+    <w:lsdException w:name="Grid Table 7 Colorful Accent 4" w:uiPriority="52"/>
+    <w:lsdException w:name="Grid Table 1 Light Accent 5" w:uiPriority="46"/>
+    <w:lsdException w:name="Grid Table 2 Accent 5" w:uiPriority="47"/>
+    <w:lsdException w:name="Grid Table 3 Accent 5" w:uiPriority="48"/>
+    <w:lsdException w:name="Grid Table 4 Accent 5" w:uiPriority="49"/>
+    <w:lsdException w:name="Grid Table 5 Dark Accent 5" w:uiPriority="50"/>
+    <w:lsdException w:name="Grid Table 6 Colorful Accent 5" w:uiPriority="51"/>
+    <w:lsdException w:name="Grid Table 7 Colorful Accent 5" w:uiPriority="52"/>
+    <w:lsdException w:name="Grid Table 1 Light Accent 6" w:uiPriority="46"/>
+    <w:lsdException w:name="Grid Table 2 Accent 6" w:uiPriority="47"/>
+    <w:lsdException w:name="Grid Table 3 Accent 6" w:uiPriority="48"/>
+    <w:lsdException w:name="Grid Table 4 Accent 6" w:uiPriority="49"/>
+    <w:lsdException w:name="Grid Table 5 Dark Accent 6" w:uiPriority="50"/>
+    <w:lsdException w:name="Grid Table 6 Colorful Accent 6" w:uiPriority="51"/>
+    <w:lsdException w:name="Grid Table 7 Colorful Accent 6" w:uiPriority="52"/>
+    <w:lsdException w:name="List Table 1 Light" w:uiPriority="46"/>
+    <w:lsdException w:name="List Table 2" w:uiPriority="47"/>
+    <w:lsdException w:name="List Table 3" w:uiPriority="48"/>
+    <w:lsdException w:name="List Table 4" w:uiPriority="49"/>
+    <w:lsdException w:name="List Table 5 Dark" w:uiPriority="50"/>
+    <w:lsdException w:name="List Table 6 Colorful" w:uiPriority="51"/>
+    <w:lsdException w:name="List Table 7 Colorful" w:uiPriority="52"/>
+    <w:lsdException w:name="List Table 1 Light Accent 1" w:uiPriority="46"/>
+    <w:lsdException w:name="List Table 2 Accent 1" w:uiPriority="47"/>
+    <w:lsdException w:name="List Table 3 Accent 1" w:uiPriority="48"/>
+    <w:lsdException w:name="List Table 4 Accent 1" w:uiPriority="49"/>
+    <w:lsdException w:name="List Table 5 Dark Accent 1" w:uiPriority="50"/>
+    <w:lsdException w:name="List Table 6 Colorful Accent 1" w:uiPriority="51"/>
+    <w:lsdException w:name="List Table 7 Colorful Accent 1" w:uiPriority="52"/>
+    <w:lsdException w:name="List Table 1 Light Accent 2" w:uiPriority="46"/>
+    <w:lsdException w:name="List Table 2 Accent 2" w:uiPriority="47"/>
+    <w:lsdException w:name="List Table 3 Accent 2" w:uiPriority="48"/>
+    <w:lsdException w:name="List Table 4 Accent 2" w:uiPriority="49"/>
+    <w:lsdException w:name="List Table 5 Dark Accent 2" w:uiPriority="50"/>
+    <w:lsdException w:name="List Table 6 Colorful Accent 2" w:uiPriority="51"/>
+    <w:lsdException w:name="List Table 7 Colorful Accent 2" w:uiPriority="52"/>
+    <w:lsdException w:name="List Table 1 Light Accent 3" w:uiPriority="46"/>
+    <w:lsdException w:name="List Table 2 Accent 3" w:uiPriority="47"/>
+    <w:lsdException w:name="List Table 3 Accent 3" w:uiPriority="48"/>
+    <w:lsdException w:name="List Table 4 Accent 3" w:uiPriority="49"/>
+    <w:lsdException w:name="List Table 5 Dark Accent 3" w:uiPriority="50"/>
+    <w:lsdException w:name="List Table 6 Colorful Accent 3" w:uiPriority="51"/>
+    <w:lsdException w:name="List Table 7 Colorful Accent 3" w:uiPriority="52"/>
+    <w:lsdException w:name="List Table 1 Light Accent 4" w:uiPriority="46"/>
+    <w:lsdException w:name="List Table 2 Accent 4" w:uiPriority="47"/>
+    <w:lsdException w:name="List Table 3 Accent 4" w:uiPriority="48"/>
+    <w:lsdException w:name="List Table 4 Accent 4" w:uiPriority="49"/>
+    <w:lsdException w:name="List Table 5 Dark Accent 4" w:uiPriority="50"/>
+    <w:lsdException w:name="List Table 6 Colorful Accent 4" w:uiPriority="51"/>
+    <w:lsdException w:name="List Table 7 Colorful Accent 4" w:uiPriority="52"/>
+    <w:lsdException w:name="List Table 1 Light Accent 5" w:uiPriority="46"/>
+    <w:lsdException w:name="List Table 2 Accent 5" w:uiPriority="47"/>
+    <w:lsdException w:name="List Table 3 Accent 5" w:uiPriority="48"/>
+    <w:lsdException w:name="List Table 4 Accent 5" w:uiPriority="49"/>
+    <w:lsdException w:name="List Table 5 Dark Accent 5" w:uiPriority="50"/>
+    <w:lsdException w:name="List Table 6 Colorful Accent 5" w:uiPriority="51"/>
+    <w:lsdException w:name="List Table 7 Colorful Accent 5" w:uiPriority="52"/>
+    <w:lsdException w:name="List Table 1 Light Accent 6" w:uiPriority="46"/>
+    <w:lsdException w:name="List Table 2 Accent 6" w:uiPriority="47"/>
+    <w:lsdException w:name="List Table 3 Accent 6" w:uiPriority="48"/>
+    <w:lsdException w:name="List Table 4 Accent 6" w:uiPriority="49"/>
+    <w:lsdException w:name="List Table 5 Dark Accent 6" w:uiPriority="50"/>
+    <w:lsdException w:name="List Table 6 Colorful Accent 6" w:uiPriority="51"/>
+    <w:lsdException w:name="List Table 7 Colorful Accent 6" w:uiPriority="52"/>
+    <w:lsdException w:name="Mention" w:semiHidden="1" w:unhideWhenUsed="1"/>
+    <w:lsdException w:name="Smart Hyperlink" w:semiHidden="1" w:unhideWhenUsed="1"/>
+    <w:lsdException w:name="Hashtag" w:semiHidden="1" w:unhideWhenUsed="1"/>
+    <w:lsdException w:name="Unresolved Mention" w:semiHidden="1" w:unhideWhenUsed="1"/>
+    <w:lsdException w:name="Smart Link" w:semiHidden="1" w:unhideWhenUsed="1"/>
+  </w:latentStyles>
+  <w:style w:type="paragraph" w:default="1" w:styleId="Normal">
+    <w:name w:val="Normal"/>
+    <w:qFormat/>
+  </w:style>
+  <w:style w:type="character" w:default="1" w:styleId="Fuentedeprrafopredeter">
+    <w:name w:val="Default Paragraph Font"/>
+    <w:uiPriority w:val="1"/>
+    <w:semiHidden/>
+    <w:unhideWhenUsed/>
+  </w:style>
+  <w:style w:type="table" w:default="1" w:styleId="Tablanormal">
+    <w:name w:val="Normal Table"/>
+    <w:uiPriority w:val="99"/>
+    <w:semiHidden/>
+    <w:unhideWhenUsed/>
+    <w:tblPr>
+      <w:tblInd w:w="0" w:type="dxa"/>
+      <w:tblCellMar>
+        <w:top w:w="0" w:type="dxa"/>
+        <w:left w:w="108" w:type="dxa"/>
+        <w:bottom w:w="0" w:type="dxa"/>
+        <w:right w:w="108" w:type="dxa"/>
+      </w:tblCellMar>
+    </w:tblPr>
+  </w:style>
+  <w:style w:type="numbering" w:default="1" w:styleId="Sinlista">
+    <w:name w:val="No List"/>
+    <w:uiPriority w:val="99"/>
+    <w:semiHidden/>
+    <w:unhideWhenUsed/>
+  </w:style>
+  <w:style w:type="paragraph" w:customStyle="1" w:styleId="66B3638DB8504874B6D9BE976B617880">
+    <w:name w:val="66B3638DB8504874B6D9BE976B617880"/>
+    <w:rsid w:val="00A35D0D"/>
+  </w:style>
+  <w:style w:type="paragraph" w:customStyle="1" w:styleId="D6C89BC9D6B74CDDAD9597BCABBF115A">
+    <w:name w:val="D6C89BC9D6B74CDDAD9597BCABBF115A"/>
+    <w:rsid w:val="00A35D0D"/>
+  </w:style>
+</w:styles>
+</file>
+
+<file path=word/glossary/webSettings.xml><?xml version="1.0" encoding="utf-8"?>
+<w:webSettings xmlns:mc="http://schemas.openxmlformats.org/markup-compatibility/2006" xmlns:r="http://schemas.openxmlformats.org/officeDocument/2006/relationships" xmlns:w="http://schemas.openxmlformats.org/wordprocessingml/2006/main" xmlns:w14="http://schemas.microsoft.com/office/word/2010/wordml" xmlns:w15="http://schemas.microsoft.com/office/word/2012/wordml" xmlns:w16cex="http://schemas.microsoft.com/office/word/2018/wordml/cex" xmlns:w16cid="http://schemas.microsoft.com/office/word/2016/wordml/cid" xmlns:w16="http://schemas.microsoft.com/office/word/2018/wordml" xmlns:w16sdtdh="http://schemas.microsoft.com/office/word/2020/wordml/sdtdatahash" xmlns:w16se="http://schemas.microsoft.com/office/word/2015/wordml/symex" mc:Ignorable="w14 w15 w16se w16cid w16 w16cex w16sdtdh">
+  <w:optimizeForBrowser/>
+  <w:allowPNG/>
+</w:webSettings>
 </file>
 
 <file path=word/theme/theme1.xml><?xml version="1.0" encoding="utf-8"?>
@@ -2107,4 +3439,23 @@
     </a:ext>
   </a:extLst>
 </a:theme>
+</file>
+
+<file path=customXml/item1.xml><?xml version="1.0" encoding="utf-8"?>
+<CoverPageProperties xmlns="http://schemas.microsoft.com/office/2006/coverPageProps">
+  <PublishDate>2024-01-21T00:00:00</PublishDate>
+  <Abstract/>
+  <CompanyAddress/>
+  <CompanyPhone/>
+  <CompanyFax/>
+  <CompanyEmail/>
+</CoverPageProperties>
+</file>
+
+<file path=customXml/itemProps1.xml><?xml version="1.0" encoding="utf-8"?>
+<ds:datastoreItem xmlns:ds="http://schemas.openxmlformats.org/officeDocument/2006/customXml" ds:itemID="{55AF091B-3C7A-41E3-B477-F2FDAA23CFDA}">
+  <ds:schemaRefs>
+    <ds:schemaRef ds:uri="http://schemas.microsoft.com/office/2006/coverPageProps"/>
+  </ds:schemaRefs>
+</ds:datastoreItem>
 </file>
</xml_diff>